<commit_message>
add scheme and update Rapport.docx
</commit_message>
<xml_diff>
--- a/Rapport.docx
+++ b/Rapport.docx
@@ -1154,13 +1154,7 @@
     <w:p/>
     <w:p>
       <w:r>
-        <w:t xml:space="preserve">Pour chaque grande catégorie nous aurons une liste de </w:t>
-      </w:r>
-      <w:r>
-        <w:t>sous-catégories</w:t>
-      </w:r>
-      <w:r>
-        <w:t xml:space="preserve"> en fonction des données présentes dans la base de données. L'utilisateur devra se connecter pour acheter quelque chose et dans son caddie, il pourra supprimer une bière de sa liste, ajouter ou réduire le nombre de bières.</w:t>
+        <w:t>Pour chaque grande catégorie nous aurons une liste de sous-catégories en fonction des données présentes dans la base de données. L'utilisateur devra se connecter pour acheter quelque chose et dans son caddie, il pourra supprimer une bière de sa liste, ajouter ou réduire le nombre de bières.</w:t>
       </w:r>
     </w:p>
     <w:p>
@@ -1170,18 +1164,6 @@
       <w:r>
         <w:br w:type="page"/>
       </w:r>
-    </w:p>
-    <w:p>
-      <w:pPr>
-        <w:pStyle w:val="Titre1"/>
-        <w:sectPr>
-          <w:headerReference w:type="default" r:id="rId8"/>
-          <w:pgSz w:w="11906" w:h="16838"/>
-          <w:pgMar w:top="1417" w:right="1417" w:bottom="993" w:left="1417" w:header="708" w:footer="708" w:gutter="0"/>
-          <w:cols w:space="708"/>
-          <w:docGrid w:linePitch="360"/>
-        </w:sectPr>
-      </w:pPr>
     </w:p>
     <w:p>
       <w:pPr>
@@ -1207,10 +1189,10 @@
           <w:noProof/>
         </w:rPr>
         <w:drawing>
-          <wp:inline distT="0" distB="0" distL="0" distR="0" wp14:anchorId="3473531E" wp14:editId="7FA36E12">
-            <wp:extent cx="9253440" cy="4663440"/>
-            <wp:effectExtent l="0" t="0" r="5080" b="3810"/>
-            <wp:docPr id="1" name="Picture 1"/>
+          <wp:inline distT="0" distB="0" distL="0" distR="0" wp14:anchorId="6A8A56C4" wp14:editId="68C08C69">
+            <wp:extent cx="5951220" cy="5171405"/>
+            <wp:effectExtent l="0" t="0" r="0" b="0"/>
+            <wp:docPr id="3" name="Image 3"/>
             <wp:cNvGraphicFramePr>
               <a:graphicFrameLocks xmlns:a="http://schemas.openxmlformats.org/drawingml/2006/main" noChangeAspect="1"/>
             </wp:cNvGraphicFramePr>
@@ -1224,7 +1206,7 @@
                     </pic:cNvPicPr>
                   </pic:nvPicPr>
                   <pic:blipFill>
-                    <a:blip r:embed="rId9">
+                    <a:blip r:embed="rId8">
                       <a:extLst>
                         <a:ext uri="{28A0092B-C50C-407E-A947-70E740481C1C}">
                           <a14:useLocalDpi xmlns:a14="http://schemas.microsoft.com/office/drawing/2010/main" val="0"/>
@@ -1239,7 +1221,7 @@
                   <pic:spPr bwMode="auto">
                     <a:xfrm>
                       <a:off x="0" y="0"/>
-                      <a:ext cx="9265848" cy="4669693"/>
+                      <a:ext cx="5953301" cy="5173213"/>
                     </a:xfrm>
                     <a:prstGeom prst="rect">
                       <a:avLst/>
@@ -1259,21 +1241,9 @@
     <w:p/>
     <w:p>
       <w:pPr>
-        <w:spacing w:after="160" w:line="259" w:lineRule="auto"/>
-        <w:sectPr>
-          <w:pgSz w:w="16838" w:h="11906" w:orient="landscape"/>
-          <w:pgMar w:top="1417" w:right="1417" w:bottom="1417" w:left="993" w:header="708" w:footer="708" w:gutter="0"/>
-          <w:cols w:space="708"/>
-          <w:docGrid w:linePitch="360"/>
-        </w:sectPr>
-      </w:pPr>
-    </w:p>
-    <w:p>
-      <w:pPr>
         <w:pStyle w:val="Titre2"/>
       </w:pPr>
       <w:r>
-        <w:lastRenderedPageBreak/>
         <w:t xml:space="preserve">Beer </w:t>
       </w:r>
     </w:p>
@@ -1325,7 +1295,7 @@
         <w:t xml:space="preserve"> </w:t>
       </w:r>
       <w:r>
-        <w:t xml:space="preserve">une chaine de caractère </w:t>
+        <w:t xml:space="preserve">une chaine de caractères </w:t>
       </w:r>
       <w:r>
         <w:t>représent</w:t>
@@ -1360,7 +1330,10 @@
         <w:t xml:space="preserve">description </w:t>
       </w:r>
       <w:r>
-        <w:t>une chaine de caractère représentant la description potentiel de la bière, cette ligne est facultative.</w:t>
+        <w:t xml:space="preserve">une chaine de caractères </w:t>
+      </w:r>
+      <w:r>
+        <w:t>représentant la description potentiel de la bière, cette ligne est facultative.</w:t>
       </w:r>
     </w:p>
     <w:p>
@@ -1466,6 +1439,32 @@
         <w:t>est un réel représentant le prix de la bière.</w:t>
       </w:r>
     </w:p>
+    <w:p/>
+    <w:p>
+      <w:pPr>
+        <w:pStyle w:val="Titre2"/>
+      </w:pPr>
+      <w:r>
+        <w:t>User</w:t>
+      </w:r>
+    </w:p>
+    <w:p>
+      <w:r>
+        <w:t xml:space="preserve">La table </w:t>
+      </w:r>
+      <w:r>
+        <w:rPr>
+          <w:b/>
+          <w:bCs/>
+          <w:i/>
+          <w:iCs/>
+        </w:rPr>
+        <w:t xml:space="preserve">User </w:t>
+      </w:r>
+      <w:r>
+        <w:t>permet de stocker toutes les informations relatives aux utilisateurs inscrit au site.</w:t>
+      </w:r>
+    </w:p>
     <w:p>
       <w:pPr>
         <w:pStyle w:val="Paragraphedeliste"/>
@@ -1473,46 +1472,16 @@
           <w:ilvl w:val="0"/>
           <w:numId w:val="4"/>
         </w:numPr>
-        <w:rPr>
-          <w:i/>
-          <w:iCs/>
-        </w:rPr>
-      </w:pPr>
-      <w:proofErr w:type="spellStart"/>
-      <w:r>
-        <w:rPr>
-          <w:i/>
-          <w:iCs/>
-        </w:rPr>
-        <w:t>BreweryName</w:t>
-      </w:r>
-      <w:proofErr w:type="spellEnd"/>
-      <w:r>
-        <w:rPr>
-          <w:i/>
-          <w:iCs/>
-        </w:rPr>
-        <w:t xml:space="preserve"> </w:t>
-      </w:r>
-      <w:r>
-        <w:t>est une chaine de caractère et clé étrangère</w:t>
-      </w:r>
-      <w:r>
-        <w:t xml:space="preserve"> vers </w:t>
-      </w:r>
-      <w:proofErr w:type="spellStart"/>
-      <w:r>
-        <w:rPr>
-          <w:b/>
-          <w:bCs/>
-          <w:i/>
-          <w:iCs/>
-        </w:rPr>
-        <w:t>Brewery</w:t>
-      </w:r>
-      <w:proofErr w:type="spellEnd"/>
-      <w:r>
-        <w:t xml:space="preserve"> représentant la brasserie dans laquelle la bière est produite. </w:t>
+      </w:pPr>
+      <w:r>
+        <w:rPr>
+          <w:i/>
+          <w:iCs/>
+        </w:rPr>
+        <w:t xml:space="preserve">id </w:t>
+      </w:r>
+      <w:r>
+        <w:t>est un entier généré par l’ordinateur qui sert de clé primaire pour la table.</w:t>
       </w:r>
     </w:p>
     <w:p>
@@ -1522,10 +1491,6 @@
           <w:ilvl w:val="0"/>
           <w:numId w:val="4"/>
         </w:numPr>
-        <w:rPr>
-          <w:i/>
-          <w:iCs/>
-        </w:rPr>
       </w:pPr>
       <w:proofErr w:type="spellStart"/>
       <w:r>
@@ -1533,7 +1498,7 @@
           <w:i/>
           <w:iCs/>
         </w:rPr>
-        <w:t>CountryName</w:t>
+        <w:t>lastName</w:t>
       </w:r>
       <w:proofErr w:type="spellEnd"/>
       <w:r>
@@ -1544,22 +1509,13 @@
         <w:t xml:space="preserve"> </w:t>
       </w:r>
       <w:r>
-        <w:t>est une chaine de caractère et clé étrangère</w:t>
-      </w:r>
-      <w:r>
-        <w:t xml:space="preserve"> vers </w:t>
-      </w:r>
-      <w:r>
-        <w:rPr>
-          <w:b/>
-          <w:bCs/>
-          <w:i/>
-          <w:iCs/>
-        </w:rPr>
-        <w:t>Country</w:t>
-      </w:r>
-      <w:r>
-        <w:t xml:space="preserve"> représentant le pays d’origine de la bière.</w:t>
+        <w:t xml:space="preserve">est </w:t>
+      </w:r>
+      <w:r>
+        <w:t xml:space="preserve">une chaine de caractères </w:t>
+      </w:r>
+      <w:r>
+        <w:t>représentant le nom de famille de l’utilisateur.</w:t>
       </w:r>
     </w:p>
     <w:p>
@@ -1569,10 +1525,6 @@
           <w:ilvl w:val="0"/>
           <w:numId w:val="4"/>
         </w:numPr>
-        <w:rPr>
-          <w:i/>
-          <w:iCs/>
-        </w:rPr>
       </w:pPr>
       <w:proofErr w:type="spellStart"/>
       <w:r>
@@ -1580,7 +1532,7 @@
           <w:i/>
           <w:iCs/>
         </w:rPr>
-        <w:t>BeerTypeName</w:t>
+        <w:t>firstName</w:t>
       </w:r>
       <w:proofErr w:type="spellEnd"/>
       <w:r>
@@ -1591,24 +1543,13 @@
         <w:t xml:space="preserve"> </w:t>
       </w:r>
       <w:r>
-        <w:t>est une chaine de caractère et clé étrangère</w:t>
-      </w:r>
-      <w:r>
-        <w:t xml:space="preserve"> vers </w:t>
-      </w:r>
-      <w:proofErr w:type="spellStart"/>
-      <w:r>
-        <w:rPr>
-          <w:b/>
-          <w:bCs/>
-          <w:i/>
-          <w:iCs/>
-        </w:rPr>
-        <w:t>BeerType</w:t>
-      </w:r>
-      <w:proofErr w:type="spellEnd"/>
-      <w:r>
-        <w:t xml:space="preserve"> représentant le type de bière.</w:t>
+        <w:t xml:space="preserve">est </w:t>
+      </w:r>
+      <w:r>
+        <w:t xml:space="preserve">une chaine de caractères </w:t>
+      </w:r>
+      <w:r>
+        <w:t>représentant le prénom de l’utilisateur.</w:t>
       </w:r>
     </w:p>
     <w:p>
@@ -1618,10 +1559,6 @@
           <w:ilvl w:val="0"/>
           <w:numId w:val="4"/>
         </w:numPr>
-        <w:rPr>
-          <w:i/>
-          <w:iCs/>
-        </w:rPr>
       </w:pPr>
       <w:proofErr w:type="spellStart"/>
       <w:r>
@@ -1629,7 +1566,7 @@
           <w:i/>
           <w:iCs/>
         </w:rPr>
-        <w:t>BeerColor</w:t>
+        <w:t>password</w:t>
       </w:r>
       <w:proofErr w:type="spellEnd"/>
       <w:r>
@@ -1640,50 +1577,13 @@
         <w:t xml:space="preserve"> </w:t>
       </w:r>
       <w:r>
-        <w:t>est une chaine de caractère et clé étrangère</w:t>
-      </w:r>
-      <w:r>
-        <w:t xml:space="preserve"> vers </w:t>
-      </w:r>
-      <w:proofErr w:type="spellStart"/>
-      <w:r>
-        <w:rPr>
-          <w:b/>
-          <w:bCs/>
-          <w:i/>
-          <w:iCs/>
-        </w:rPr>
-        <w:t>BeerColor</w:t>
-      </w:r>
-      <w:proofErr w:type="spellEnd"/>
-      <w:r>
-        <w:t xml:space="preserve"> représentant la couleur de la bière.</w:t>
-      </w:r>
-    </w:p>
-    <w:p/>
-    <w:p>
-      <w:pPr>
-        <w:pStyle w:val="Titre2"/>
-      </w:pPr>
-      <w:r>
-        <w:t>User</w:t>
-      </w:r>
-    </w:p>
-    <w:p>
-      <w:r>
-        <w:t xml:space="preserve">La table </w:t>
-      </w:r>
-      <w:r>
-        <w:rPr>
-          <w:b/>
-          <w:bCs/>
-          <w:i/>
-          <w:iCs/>
-        </w:rPr>
-        <w:t xml:space="preserve">User </w:t>
-      </w:r>
-      <w:r>
-        <w:t>permet de stocker toutes les informations relatives aux utilisateurs inscrit au site.</w:t>
+        <w:t xml:space="preserve">est </w:t>
+      </w:r>
+      <w:r>
+        <w:t xml:space="preserve">une chaine de caractères </w:t>
+      </w:r>
+      <w:r>
+        <w:t>représentant le mot de passe de l’utilisateur, celui-ci sera enregistré de manière crypté.</w:t>
       </w:r>
     </w:p>
     <w:p>
@@ -1699,10 +1599,20 @@
           <w:i/>
           <w:iCs/>
         </w:rPr>
-        <w:t xml:space="preserve">id </w:t>
-      </w:r>
-      <w:r>
-        <w:t>est un entier généré par l’ordinateur qui sert de clé primaire pour la table.</w:t>
+        <w:lastRenderedPageBreak/>
+        <w:t xml:space="preserve">email </w:t>
+      </w:r>
+      <w:r>
+        <w:t xml:space="preserve">est </w:t>
+      </w:r>
+      <w:r>
+        <w:t xml:space="preserve">une chaine de caractères </w:t>
+      </w:r>
+      <w:r>
+        <w:t xml:space="preserve">représentant l’adresse mail de l’utilisateur, cette données est stocké de manière unique </w:t>
+      </w:r>
+      <w:r>
+        <w:t>afin de ne pas pouvoir créer plusieurs compte utilisant la même adresse mail.</w:t>
       </w:r>
     </w:p>
     <w:p>
@@ -1719,7 +1629,7 @@
           <w:i/>
           <w:iCs/>
         </w:rPr>
-        <w:t>lastName</w:t>
+        <w:t>birthday</w:t>
       </w:r>
       <w:proofErr w:type="spellEnd"/>
       <w:r>
@@ -1730,7 +1640,7 @@
         <w:t xml:space="preserve"> </w:t>
       </w:r>
       <w:r>
-        <w:t>est une chaine de caractère représentant le nom de famille de l’utilisateur.</w:t>
+        <w:t>est une date représentant la date de naissance de l’utilisateur.</w:t>
       </w:r>
     </w:p>
     <w:p>
@@ -1747,7 +1657,7 @@
           <w:i/>
           <w:iCs/>
         </w:rPr>
-        <w:t>firstName</w:t>
+        <w:t>street</w:t>
       </w:r>
       <w:proofErr w:type="spellEnd"/>
       <w:r>
@@ -1758,7 +1668,13 @@
         <w:t xml:space="preserve"> </w:t>
       </w:r>
       <w:r>
-        <w:t>est une chaine de caractère représentant le prénom de l’utilisateur.</w:t>
+        <w:t xml:space="preserve">est </w:t>
+      </w:r>
+      <w:r>
+        <w:t xml:space="preserve">une chaine de caractères </w:t>
+      </w:r>
+      <w:r>
+        <w:t>représentant la rue dans laquelle l’utilisateur réside.</w:t>
       </w:r>
     </w:p>
     <w:p>
@@ -1775,7 +1691,7 @@
           <w:i/>
           <w:iCs/>
         </w:rPr>
-        <w:t>password</w:t>
+        <w:t>numHouse</w:t>
       </w:r>
       <w:proofErr w:type="spellEnd"/>
       <w:r>
@@ -1786,7 +1702,7 @@
         <w:t xml:space="preserve"> </w:t>
       </w:r>
       <w:r>
-        <w:t>est une chaine de caractère représentant le mot de passe de l’utilisateur, celui-ci sera enregistré de manière crypté.</w:t>
+        <w:t>est un entier représentant le numéro de la maison de l’utilisateur dans laquelle il réside.</w:t>
       </w:r>
     </w:p>
     <w:p>
@@ -1796,19 +1712,79 @@
           <w:ilvl w:val="0"/>
           <w:numId w:val="4"/>
         </w:numPr>
-      </w:pPr>
-      <w:r>
-        <w:rPr>
-          <w:i/>
-          <w:iCs/>
-        </w:rPr>
-        <w:t xml:space="preserve">email </w:t>
-      </w:r>
-      <w:r>
-        <w:t xml:space="preserve">est une chaine de caractère représentant l’adresse mail de l’utilisateur, cette données est stocké de manière unique </w:t>
-      </w:r>
-      <w:r>
-        <w:t>afin de ne pas pouvoir créer plusieurs compte utilisant la même adresse mail.</w:t>
+        <w:ind w:left="567" w:hanging="283"/>
+      </w:pPr>
+      <w:proofErr w:type="spellStart"/>
+      <w:r>
+        <w:rPr>
+          <w:i/>
+          <w:iCs/>
+        </w:rPr>
+        <w:t>phoneNumber</w:t>
+      </w:r>
+      <w:proofErr w:type="spellEnd"/>
+      <w:r>
+        <w:rPr>
+          <w:i/>
+          <w:iCs/>
+        </w:rPr>
+        <w:t xml:space="preserve"> </w:t>
+      </w:r>
+      <w:r>
+        <w:t xml:space="preserve">est </w:t>
+      </w:r>
+      <w:r>
+        <w:t xml:space="preserve">une chaine de caractères </w:t>
+      </w:r>
+      <w:r>
+        <w:t>représentant le numéro de l’utilisateur, cette donnée est facultative.</w:t>
+      </w:r>
+    </w:p>
+    <w:p/>
+    <w:p>
+      <w:pPr>
+        <w:pStyle w:val="Titre2"/>
+      </w:pPr>
+      <w:r>
+        <w:t>Commande</w:t>
+      </w:r>
+    </w:p>
+    <w:p>
+      <w:r>
+        <w:t xml:space="preserve">La table </w:t>
+      </w:r>
+      <w:r>
+        <w:rPr>
+          <w:b/>
+          <w:bCs/>
+          <w:i/>
+          <w:iCs/>
+        </w:rPr>
+        <w:t>Commande</w:t>
+      </w:r>
+      <w:r>
+        <w:rPr>
+          <w:b/>
+          <w:bCs/>
+          <w:i/>
+          <w:iCs/>
+        </w:rPr>
+        <w:t xml:space="preserve"> </w:t>
+      </w:r>
+      <w:r>
+        <w:t>permet de stocker les différent</w:t>
+      </w:r>
+      <w:r>
+        <w:t>e</w:t>
+      </w:r>
+      <w:r>
+        <w:t xml:space="preserve">s </w:t>
+      </w:r>
+      <w:r>
+        <w:t>commandes</w:t>
+      </w:r>
+      <w:r>
+        <w:t>.</w:t>
       </w:r>
     </w:p>
     <w:p>
@@ -1819,15 +1795,13 @@
           <w:numId w:val="4"/>
         </w:numPr>
       </w:pPr>
-      <w:proofErr w:type="spellStart"/>
-      <w:r>
-        <w:rPr>
-          <w:i/>
-          <w:iCs/>
-        </w:rPr>
-        <w:t>birthday</w:t>
-      </w:r>
-      <w:proofErr w:type="spellEnd"/>
+      <w:r>
+        <w:rPr>
+          <w:i/>
+          <w:iCs/>
+        </w:rPr>
+        <w:t>id</w:t>
+      </w:r>
       <w:r>
         <w:rPr>
           <w:i/>
@@ -1836,7 +1810,7 @@
         <w:t xml:space="preserve"> </w:t>
       </w:r>
       <w:r>
-        <w:t>est une date représentant la date de naissance de l’utilisateur.</w:t>
+        <w:t>est un entier qui sert de clé primaire</w:t>
       </w:r>
     </w:p>
     <w:p>
@@ -1847,15 +1821,13 @@
           <w:numId w:val="4"/>
         </w:numPr>
       </w:pPr>
-      <w:proofErr w:type="spellStart"/>
-      <w:r>
-        <w:rPr>
-          <w:i/>
-          <w:iCs/>
-        </w:rPr>
-        <w:t>street</w:t>
-      </w:r>
-      <w:proofErr w:type="spellEnd"/>
+      <w:r>
+        <w:rPr>
+          <w:i/>
+          <w:iCs/>
+        </w:rPr>
+        <w:t>date</w:t>
+      </w:r>
       <w:r>
         <w:rPr>
           <w:i/>
@@ -1864,7 +1836,19 @@
         <w:t xml:space="preserve"> </w:t>
       </w:r>
       <w:r>
-        <w:t>est une chaine de caractère représentant la rue dans laquelle l’utilisateur réside.</w:t>
+        <w:t xml:space="preserve">est une chaine de charactère et clé étrangère vers la table </w:t>
+      </w:r>
+      <w:r>
+        <w:rPr>
+          <w:b/>
+          <w:bCs/>
+          <w:i/>
+          <w:iCs/>
+        </w:rPr>
+        <w:t xml:space="preserve">Beer, </w:t>
+      </w:r>
+      <w:r>
+        <w:t>elle permet de stocker le nom de la bière qui a été acheté par l’utilisateur.</w:t>
       </w:r>
     </w:p>
     <w:p>
@@ -1881,7 +1865,7 @@
           <w:i/>
           <w:iCs/>
         </w:rPr>
-        <w:t>numHouse</w:t>
+        <w:t>numHouseShipping</w:t>
       </w:r>
       <w:proofErr w:type="spellEnd"/>
       <w:r>
@@ -1892,7 +1876,10 @@
         <w:t xml:space="preserve"> </w:t>
       </w:r>
       <w:r>
-        <w:t>est un entier représentant le numéro de la maison de l’utilisateur dans laquelle il réside.</w:t>
+        <w:t>est un entier représentant le numéro de la maison</w:t>
+      </w:r>
+      <w:r>
+        <w:t xml:space="preserve"> du lieu de livraison.</w:t>
       </w:r>
     </w:p>
     <w:p>
@@ -1909,7 +1896,14 @@
           <w:i/>
           <w:iCs/>
         </w:rPr>
-        <w:t>phoneNumber</w:t>
+        <w:t>street</w:t>
+      </w:r>
+      <w:r>
+        <w:rPr>
+          <w:i/>
+          <w:iCs/>
+        </w:rPr>
+        <w:t>Shipping</w:t>
       </w:r>
       <w:proofErr w:type="spellEnd"/>
       <w:r>
@@ -1920,7 +1914,79 @@
         <w:t xml:space="preserve"> </w:t>
       </w:r>
       <w:r>
-        <w:t>est une chaine de caractère représentant le numéro de l’utilisateur, cette donnée est facultative.</w:t>
+        <w:t>est une chaine de caractères représentant la rue</w:t>
+      </w:r>
+      <w:r>
+        <w:t xml:space="preserve"> </w:t>
+      </w:r>
+      <w:r>
+        <w:t>du lieu de livraison</w:t>
+      </w:r>
+      <w:r>
+        <w:t>.</w:t>
+      </w:r>
+    </w:p>
+    <w:p/>
+    <w:p>
+      <w:pPr>
+        <w:pStyle w:val="Titre2"/>
+      </w:pPr>
+      <w:proofErr w:type="spellStart"/>
+      <w:r>
+        <w:t>Commande</w:t>
+      </w:r>
+      <w:r>
+        <w:t>Line</w:t>
+      </w:r>
+      <w:proofErr w:type="spellEnd"/>
+    </w:p>
+    <w:p>
+      <w:r>
+        <w:t xml:space="preserve">La table </w:t>
+      </w:r>
+      <w:proofErr w:type="spellStart"/>
+      <w:r>
+        <w:rPr>
+          <w:b/>
+          <w:bCs/>
+          <w:i/>
+          <w:iCs/>
+        </w:rPr>
+        <w:t>Commande</w:t>
+      </w:r>
+      <w:r>
+        <w:rPr>
+          <w:b/>
+          <w:bCs/>
+          <w:i/>
+          <w:iCs/>
+        </w:rPr>
+        <w:t>Line</w:t>
+      </w:r>
+      <w:proofErr w:type="spellEnd"/>
+      <w:r>
+        <w:rPr>
+          <w:b/>
+          <w:bCs/>
+          <w:i/>
+          <w:iCs/>
+        </w:rPr>
+        <w:t xml:space="preserve"> </w:t>
+      </w:r>
+      <w:r>
+        <w:t xml:space="preserve">permet de stocker </w:t>
+      </w:r>
+      <w:r>
+        <w:t>un</w:t>
+      </w:r>
+      <w:r>
+        <w:t xml:space="preserve"> </w:t>
+      </w:r>
+      <w:r>
+        <w:t>article d'une commande</w:t>
+      </w:r>
+      <w:r>
+        <w:t>.</w:t>
       </w:r>
     </w:p>
     <w:p>
@@ -1931,80 +1997,15 @@
           <w:numId w:val="4"/>
         </w:numPr>
       </w:pPr>
-      <w:proofErr w:type="spellStart"/>
-      <w:r>
-        <w:rPr>
-          <w:i/>
-          <w:iCs/>
-        </w:rPr>
-        <w:t>CityId</w:t>
-      </w:r>
-      <w:proofErr w:type="spellEnd"/>
-      <w:r>
-        <w:rPr>
-          <w:i/>
-          <w:iCs/>
-        </w:rPr>
-        <w:t xml:space="preserve"> </w:t>
-      </w:r>
-      <w:r>
-        <w:t xml:space="preserve">est un entier et clé étrangère vers la table </w:t>
-      </w:r>
-      <w:r>
-        <w:rPr>
-          <w:b/>
-          <w:bCs/>
-          <w:i/>
-          <w:iCs/>
-        </w:rPr>
-        <w:t>City</w:t>
-      </w:r>
-      <w:r>
-        <w:t xml:space="preserve"> représentant la ville de l’utilisateur. </w:t>
-      </w:r>
-    </w:p>
-    <w:p>
-      <w:pPr>
-        <w:ind w:left="360"/>
-      </w:pPr>
-    </w:p>
-    <w:p/>
-    <w:p>
-      <w:pPr>
-        <w:pStyle w:val="Titre2"/>
-      </w:pPr>
-      <w:proofErr w:type="spellStart"/>
-      <w:r>
-        <w:t>Purchase</w:t>
-      </w:r>
-      <w:proofErr w:type="spellEnd"/>
-    </w:p>
-    <w:p>
-      <w:r>
-        <w:t xml:space="preserve">La table </w:t>
-      </w:r>
-      <w:proofErr w:type="spellStart"/>
-      <w:r>
-        <w:rPr>
-          <w:b/>
-          <w:bCs/>
-          <w:i/>
-          <w:iCs/>
-        </w:rPr>
-        <w:t>Purchase</w:t>
-      </w:r>
-      <w:proofErr w:type="spellEnd"/>
-      <w:r>
-        <w:rPr>
-          <w:b/>
-          <w:bCs/>
-          <w:i/>
-          <w:iCs/>
-        </w:rPr>
-        <w:t xml:space="preserve"> </w:t>
-      </w:r>
-      <w:r>
-        <w:t>permet de stocker les différents achats d’articles par un utilisateur.</w:t>
+      <w:r>
+        <w:rPr>
+          <w:i/>
+          <w:iCs/>
+        </w:rPr>
+        <w:t xml:space="preserve">id </w:t>
+      </w:r>
+      <w:r>
+        <w:t>est un entier qui sert de clé primaire</w:t>
       </w:r>
     </w:p>
     <w:p>
@@ -2021,7 +2022,7 @@
           <w:i/>
           <w:iCs/>
         </w:rPr>
-        <w:t>UserId</w:t>
+        <w:t>realPrice</w:t>
       </w:r>
       <w:proofErr w:type="spellEnd"/>
       <w:r>
@@ -2032,7 +2033,27 @@
         <w:t xml:space="preserve"> </w:t>
       </w:r>
       <w:r>
-        <w:t xml:space="preserve">est un entier qui sert de clé primaire mais est aussi clé étrangère vers la table </w:t>
+        <w:t>est un réel représentant le prix de la bière</w:t>
+      </w:r>
+      <w:r>
+        <w:t xml:space="preserve"> au moment de la commande</w:t>
+      </w:r>
+      <w:r>
+        <w:t>.</w:t>
+      </w:r>
+    </w:p>
+    <w:p/>
+    <w:p>
+      <w:pPr>
+        <w:pStyle w:val="Titre2"/>
+      </w:pPr>
+      <w:r>
+        <w:t>Promotion</w:t>
+      </w:r>
+    </w:p>
+    <w:p>
+      <w:r>
+        <w:t xml:space="preserve">La table </w:t>
       </w:r>
       <w:r>
         <w:rPr>
@@ -2041,18 +2062,10 @@
           <w:i/>
           <w:iCs/>
         </w:rPr>
-        <w:t>user</w:t>
-      </w:r>
-      <w:r>
-        <w:t xml:space="preserve">, elle permet de stocker </w:t>
-      </w:r>
-      <w:proofErr w:type="spellStart"/>
-      <w:r>
-        <w:t>l’id</w:t>
-      </w:r>
-      <w:proofErr w:type="spellEnd"/>
-      <w:r>
-        <w:t xml:space="preserve"> de l’utilisateur qui a fait l’achat.</w:t>
+        <w:t xml:space="preserve">Promotion </w:t>
+      </w:r>
+      <w:r>
+        <w:t>permet de stocker les informations relatives aux promotions qui pourraient s’appliquer sur les articles en vente.</w:t>
       </w:r>
     </w:p>
     <w:p>
@@ -2063,36 +2076,15 @@
           <w:numId w:val="4"/>
         </w:numPr>
       </w:pPr>
-      <w:proofErr w:type="spellStart"/>
-      <w:r>
-        <w:rPr>
-          <w:i/>
-          <w:iCs/>
-        </w:rPr>
-        <w:t>BeerName</w:t>
-      </w:r>
-      <w:proofErr w:type="spellEnd"/>
-      <w:r>
-        <w:rPr>
-          <w:i/>
-          <w:iCs/>
-        </w:rPr>
-        <w:t xml:space="preserve"> </w:t>
-      </w:r>
-      <w:r>
-        <w:t xml:space="preserve">est une chaine de charactère et clé étrangère vers la table </w:t>
-      </w:r>
-      <w:r>
-        <w:rPr>
-          <w:b/>
-          <w:bCs/>
-          <w:i/>
-          <w:iCs/>
-        </w:rPr>
-        <w:t xml:space="preserve">Beer, </w:t>
-      </w:r>
-      <w:r>
-        <w:t>elle permet de stocker le nom de la bière qui a été acheté par l’utilisateur.</w:t>
+      <w:r>
+        <w:rPr>
+          <w:i/>
+          <w:iCs/>
+        </w:rPr>
+        <w:t xml:space="preserve">id </w:t>
+      </w:r>
+      <w:r>
+        <w:t>est un entier qui sert de clé primaire à la table, il sera généré automatiquement lors de la création d’une nouvelle promotion.</w:t>
       </w:r>
     </w:p>
     <w:p>
@@ -2109,7 +2101,7 @@
           <w:i/>
           <w:iCs/>
         </w:rPr>
-        <w:t>quantity</w:t>
+        <w:t>dateStart</w:t>
       </w:r>
       <w:proofErr w:type="spellEnd"/>
       <w:r>
@@ -2120,7 +2112,7 @@
         <w:t xml:space="preserve"> </w:t>
       </w:r>
       <w:r>
-        <w:t>est un entier qui permet de stocker le nombre de fois que l’article a été acheté dans la commande.</w:t>
+        <w:t>est une date qui permet de définir quand la promotion commence.</w:t>
       </w:r>
     </w:p>
     <w:p>
@@ -2131,55 +2123,24 @@
           <w:numId w:val="4"/>
         </w:numPr>
       </w:pPr>
-      <w:r>
-        <w:rPr>
-          <w:i/>
-          <w:iCs/>
-        </w:rPr>
-        <w:t xml:space="preserve">date </w:t>
-      </w:r>
-      <w:r>
-        <w:t>est une date qui stock le moment où l’achat a été effectué.</w:t>
-      </w:r>
-    </w:p>
-    <w:p>
-      <w:pPr>
-        <w:spacing w:after="160" w:line="259" w:lineRule="auto"/>
-        <w:rPr>
-          <w:rFonts w:asciiTheme="majorHAnsi" w:eastAsiaTheme="majorEastAsia" w:hAnsiTheme="majorHAnsi" w:cstheme="majorBidi"/>
-          <w:color w:val="BB8900" w:themeColor="accent2" w:themeShade="BF"/>
-          <w:sz w:val="26"/>
-          <w:szCs w:val="26"/>
-        </w:rPr>
-      </w:pPr>
-      <w:r>
-        <w:br w:type="page"/>
-      </w:r>
-    </w:p>
-    <w:p>
-      <w:pPr>
-        <w:pStyle w:val="Titre2"/>
-      </w:pPr>
-      <w:r>
-        <w:lastRenderedPageBreak/>
-        <w:t>Promotion</w:t>
-      </w:r>
-    </w:p>
-    <w:p>
-      <w:r>
-        <w:t xml:space="preserve">La table </w:t>
-      </w:r>
-      <w:r>
-        <w:rPr>
-          <w:b/>
-          <w:bCs/>
-          <w:i/>
-          <w:iCs/>
-        </w:rPr>
-        <w:t xml:space="preserve">Promotion </w:t>
-      </w:r>
-      <w:r>
-        <w:t>permet de stocker les informations relatives aux promotions qui pourraient s’appliquer sur les articles en vente.</w:t>
+      <w:proofErr w:type="spellStart"/>
+      <w:r>
+        <w:rPr>
+          <w:i/>
+          <w:iCs/>
+        </w:rPr>
+        <w:t>dateEnd</w:t>
+      </w:r>
+      <w:proofErr w:type="spellEnd"/>
+      <w:r>
+        <w:rPr>
+          <w:i/>
+          <w:iCs/>
+        </w:rPr>
+        <w:t xml:space="preserve"> </w:t>
+      </w:r>
+      <w:r>
+        <w:t>est une date qui permet de définir quand la promotion ce termine.</w:t>
       </w:r>
     </w:p>
     <w:p>
@@ -2195,10 +2156,36 @@
           <w:i/>
           <w:iCs/>
         </w:rPr>
-        <w:t xml:space="preserve">id </w:t>
-      </w:r>
-      <w:r>
-        <w:t>est un entier qui sert de clé primaire à la table, il sera généré automatiquement lors de la création d’une nouvelle promotion.</w:t>
+        <w:t xml:space="preserve">value </w:t>
+      </w:r>
+      <w:r>
+        <w:t>est un entier compris entre 1 et 100 qui permet de définir la valeur de la promotion en pourcentage. (Par exemple une promotion de 25%)</w:t>
+      </w:r>
+    </w:p>
+    <w:p/>
+    <w:p>
+      <w:pPr>
+        <w:pStyle w:val="Titre2"/>
+      </w:pPr>
+      <w:r>
+        <w:t>City</w:t>
+      </w:r>
+    </w:p>
+    <w:p>
+      <w:r>
+        <w:t xml:space="preserve">La table </w:t>
+      </w:r>
+      <w:r>
+        <w:rPr>
+          <w:b/>
+          <w:bCs/>
+          <w:i/>
+          <w:iCs/>
+        </w:rPr>
+        <w:t>City</w:t>
+      </w:r>
+      <w:r>
+        <w:t xml:space="preserve"> permet de stocker les informations relatives à une ville que pourrait habiter un utilisateur.</w:t>
       </w:r>
     </w:p>
     <w:p>
@@ -2209,24 +2196,15 @@
           <w:numId w:val="4"/>
         </w:numPr>
       </w:pPr>
-      <w:proofErr w:type="spellStart"/>
-      <w:r>
-        <w:rPr>
-          <w:i/>
-          <w:iCs/>
-        </w:rPr>
-        <w:t>dateStart</w:t>
-      </w:r>
-      <w:proofErr w:type="spellEnd"/>
-      <w:r>
-        <w:rPr>
-          <w:i/>
-          <w:iCs/>
-        </w:rPr>
-        <w:t xml:space="preserve"> </w:t>
-      </w:r>
-      <w:r>
-        <w:t>est une date qui permet de définir quand es-que la promotion commence.</w:t>
+      <w:r>
+        <w:rPr>
+          <w:i/>
+          <w:iCs/>
+        </w:rPr>
+        <w:t xml:space="preserve">id </w:t>
+      </w:r>
+      <w:r>
+        <w:t>est un entier et sert de clé primaire à la table, il sera généré automatiquement lors de la création d’une nouvelle ville.</w:t>
       </w:r>
     </w:p>
     <w:p>
@@ -2243,7 +2221,7 @@
           <w:i/>
           <w:iCs/>
         </w:rPr>
-        <w:t>dateEnd</w:t>
+        <w:t>name</w:t>
       </w:r>
       <w:proofErr w:type="spellEnd"/>
       <w:r>
@@ -2254,7 +2232,13 @@
         <w:t xml:space="preserve"> </w:t>
       </w:r>
       <w:r>
-        <w:t>est une date qui permet de définir quand es-que la promotion ce termine.</w:t>
+        <w:t xml:space="preserve">est </w:t>
+      </w:r>
+      <w:r>
+        <w:t xml:space="preserve">une chaine de caractères </w:t>
+      </w:r>
+      <w:r>
+        <w:t>permettant de stocker le nom de la ville.</w:t>
       </w:r>
     </w:p>
     <w:p>
@@ -2265,15 +2249,27 @@
           <w:numId w:val="4"/>
         </w:numPr>
       </w:pPr>
-      <w:r>
-        <w:rPr>
-          <w:i/>
-          <w:iCs/>
-        </w:rPr>
-        <w:t xml:space="preserve">value </w:t>
-      </w:r>
-      <w:r>
-        <w:t>est un entier compris entre 1 et 100 qui permet de définir la valeur de la promotion en pourcentage. (Par exemple une promotion de 25%)</w:t>
+      <w:proofErr w:type="spellStart"/>
+      <w:r>
+        <w:rPr>
+          <w:i/>
+          <w:iCs/>
+        </w:rPr>
+        <w:t>postcode</w:t>
+      </w:r>
+      <w:proofErr w:type="spellEnd"/>
+      <w:r>
+        <w:rPr>
+          <w:i/>
+          <w:iCs/>
+        </w:rPr>
+        <w:t xml:space="preserve"> </w:t>
+      </w:r>
+      <w:r>
+        <w:t xml:space="preserve">est un entier </w:t>
+      </w:r>
+      <w:r>
+        <w:t>représentant le code postale</w:t>
       </w:r>
     </w:p>
     <w:p/>
@@ -2281,17 +2277,20 @@
       <w:pPr>
         <w:pStyle w:val="Titre2"/>
       </w:pPr>
-      <w:proofErr w:type="spellStart"/>
-      <w:r>
-        <w:t>Beer_Promotion</w:t>
-      </w:r>
-      <w:proofErr w:type="spellEnd"/>
-    </w:p>
-    <w:p>
+      <w:r>
+        <w:t>Country</w:t>
+      </w:r>
+    </w:p>
+    <w:p>
+      <w:pPr>
+        <w:rPr>
+          <w:i/>
+          <w:iCs/>
+        </w:rPr>
+      </w:pPr>
       <w:r>
         <w:t xml:space="preserve">La table </w:t>
       </w:r>
-      <w:proofErr w:type="spellStart"/>
       <w:r>
         <w:rPr>
           <w:b/>
@@ -2299,50 +2298,10 @@
           <w:i/>
           <w:iCs/>
         </w:rPr>
-        <w:t>Beer_Promotion</w:t>
-      </w:r>
-      <w:proofErr w:type="spellEnd"/>
-      <w:r>
-        <w:rPr>
-          <w:b/>
-          <w:bCs/>
-          <w:i/>
-          <w:iCs/>
-        </w:rPr>
-        <w:t xml:space="preserve"> </w:t>
-      </w:r>
-      <w:r>
-        <w:t xml:space="preserve">permet de </w:t>
-      </w:r>
-      <w:r>
-        <w:t>lier</w:t>
-      </w:r>
-      <w:r>
-        <w:t xml:space="preserve"> une table </w:t>
-      </w:r>
-      <w:r>
-        <w:rPr>
-          <w:b/>
-          <w:bCs/>
-          <w:i/>
-          <w:iCs/>
-        </w:rPr>
-        <w:t xml:space="preserve">Beer </w:t>
-      </w:r>
-      <w:r>
-        <w:t xml:space="preserve">à une table </w:t>
-      </w:r>
-      <w:r>
-        <w:rPr>
-          <w:b/>
-          <w:bCs/>
-          <w:i/>
-          <w:iCs/>
-        </w:rPr>
-        <w:t>Promotion</w:t>
-      </w:r>
-      <w:r>
-        <w:t>.</w:t>
+        <w:t>Country</w:t>
+      </w:r>
+      <w:r>
+        <w:t xml:space="preserve"> permet de stocker les différents pays du monde afin de pouvoir stocker l’adresse complète d’un utilisateur mais aussi le pays d’origine d’une bière.</w:t>
       </w:r>
     </w:p>
     <w:p>
@@ -2353,13 +2312,27 @@
           <w:numId w:val="4"/>
         </w:numPr>
       </w:pPr>
+      <w:r>
+        <w:rPr>
+          <w:i/>
+          <w:iCs/>
+        </w:rPr>
+        <w:t xml:space="preserve"> </w:t>
+      </w:r>
       <w:proofErr w:type="spellStart"/>
       <w:r>
         <w:rPr>
           <w:i/>
           <w:iCs/>
         </w:rPr>
-        <w:t>Beername</w:t>
+        <w:t>name</w:t>
+      </w:r>
+      <w:r>
+        <w:rPr>
+          <w:i/>
+          <w:iCs/>
+        </w:rPr>
+        <w:t>EN</w:t>
       </w:r>
       <w:proofErr w:type="spellEnd"/>
       <w:r>
@@ -2370,16 +2343,19 @@
         <w:t xml:space="preserve"> </w:t>
       </w:r>
       <w:r>
-        <w:t xml:space="preserve">est une chaine de charactère et clé étrangère vers la table </w:t>
-      </w:r>
-      <w:r>
-        <w:rPr>
-          <w:b/>
-          <w:bCs/>
-          <w:i/>
-          <w:iCs/>
-        </w:rPr>
-        <w:t>Beer.</w:t>
+        <w:t xml:space="preserve">est </w:t>
+      </w:r>
+      <w:r>
+        <w:t xml:space="preserve">une chaine de caractères </w:t>
+      </w:r>
+      <w:r>
+        <w:t>permettant de stocker le nom du pays</w:t>
+      </w:r>
+      <w:r>
+        <w:t xml:space="preserve"> en anglais</w:t>
+      </w:r>
+      <w:r>
+        <w:t>, elle sert aussi de clé primaire à la table.</w:t>
       </w:r>
     </w:p>
     <w:p>
@@ -2396,7 +2372,7 @@
           <w:i/>
           <w:iCs/>
         </w:rPr>
-        <w:t>Promotionid</w:t>
+        <w:t>nameFR</w:t>
       </w:r>
       <w:proofErr w:type="spellEnd"/>
       <w:r>
@@ -2407,8 +2383,31 @@
         <w:t xml:space="preserve"> </w:t>
       </w:r>
       <w:r>
-        <w:t xml:space="preserve">est un entier et clé étrangère vers la table </w:t>
-      </w:r>
+        <w:t>est une chaine de caractères permettant de stocker le nom du pays en</w:t>
+      </w:r>
+      <w:r>
+        <w:t xml:space="preserve"> français</w:t>
+      </w:r>
+    </w:p>
+    <w:p/>
+    <w:p/>
+    <w:p/>
+    <w:p>
+      <w:pPr>
+        <w:pStyle w:val="Titre2"/>
+      </w:pPr>
+      <w:proofErr w:type="spellStart"/>
+      <w:r>
+        <w:lastRenderedPageBreak/>
+        <w:t>Brewery</w:t>
+      </w:r>
+      <w:proofErr w:type="spellEnd"/>
+    </w:p>
+    <w:p>
+      <w:r>
+        <w:t xml:space="preserve">La table </w:t>
+      </w:r>
+      <w:proofErr w:type="spellStart"/>
       <w:r>
         <w:rPr>
           <w:b/>
@@ -2416,25 +2415,9 @@
           <w:i/>
           <w:iCs/>
         </w:rPr>
-        <w:t>Promotion</w:t>
-      </w:r>
-      <w:r>
-        <w:t>.</w:t>
-      </w:r>
-    </w:p>
-    <w:p/>
-    <w:p>
-      <w:pPr>
-        <w:pStyle w:val="Titre2"/>
-      </w:pPr>
-      <w:r>
-        <w:t>City</w:t>
-      </w:r>
-    </w:p>
-    <w:p>
-      <w:r>
-        <w:t xml:space="preserve">La table </w:t>
-      </w:r>
+        <w:t>Brewery</w:t>
+      </w:r>
+      <w:proofErr w:type="spellEnd"/>
       <w:r>
         <w:rPr>
           <w:b/>
@@ -2442,10 +2425,10 @@
           <w:i/>
           <w:iCs/>
         </w:rPr>
-        <w:t>City</w:t>
-      </w:r>
-      <w:r>
-        <w:t xml:space="preserve"> permet de stocker les informations relatives à une ville que pourrait habiter un utilisateur.</w:t>
+        <w:t xml:space="preserve"> </w:t>
+      </w:r>
+      <w:r>
+        <w:t>permet de stocker les informations relatives aux différentes brasseries des bières mise en vente.</w:t>
       </w:r>
     </w:p>
     <w:p>
@@ -2456,15 +2439,37 @@
           <w:numId w:val="4"/>
         </w:numPr>
       </w:pPr>
-      <w:r>
-        <w:rPr>
-          <w:i/>
-          <w:iCs/>
-        </w:rPr>
-        <w:t xml:space="preserve">id </w:t>
-      </w:r>
-      <w:r>
-        <w:t>est un entier et sert de clé primaire à la table, il sera généré automatiquement lors de la création d’une nouvelle ville.</w:t>
+      <w:proofErr w:type="spellStart"/>
+      <w:r>
+        <w:rPr>
+          <w:i/>
+          <w:iCs/>
+        </w:rPr>
+        <w:t>name</w:t>
+      </w:r>
+      <w:r>
+        <w:rPr>
+          <w:i/>
+          <w:iCs/>
+        </w:rPr>
+        <w:t>EN</w:t>
+      </w:r>
+      <w:proofErr w:type="spellEnd"/>
+      <w:r>
+        <w:rPr>
+          <w:i/>
+          <w:iCs/>
+        </w:rPr>
+        <w:t xml:space="preserve"> </w:t>
+      </w:r>
+      <w:r>
+        <w:t xml:space="preserve">est une chaine de caractères permettant de stocker le nom </w:t>
+      </w:r>
+      <w:r>
+        <w:t>de la brasserie</w:t>
+      </w:r>
+      <w:r>
+        <w:t xml:space="preserve"> en anglais, elle sert aussi de clé primaire à la table.</w:t>
       </w:r>
     </w:p>
     <w:p>
@@ -2481,7 +2486,7 @@
           <w:i/>
           <w:iCs/>
         </w:rPr>
-        <w:t>name</w:t>
+        <w:t>nameFR</w:t>
       </w:r>
       <w:proofErr w:type="spellEnd"/>
       <w:r>
@@ -2492,7 +2497,55 @@
         <w:t xml:space="preserve"> </w:t>
       </w:r>
       <w:r>
-        <w:t>est une chaine de caractère permettant de stocker le nom de la ville.</w:t>
+        <w:t xml:space="preserve">est une chaine de caractères permettant de stocker le nom </w:t>
+      </w:r>
+      <w:r>
+        <w:t xml:space="preserve">de la brasserie </w:t>
+      </w:r>
+      <w:r>
+        <w:t>en français</w:t>
+      </w:r>
+    </w:p>
+    <w:p/>
+    <w:p>
+      <w:pPr>
+        <w:pStyle w:val="Titre2"/>
+      </w:pPr>
+      <w:proofErr w:type="spellStart"/>
+      <w:r>
+        <w:t>BeerType</w:t>
+      </w:r>
+      <w:proofErr w:type="spellEnd"/>
+      <w:r>
+        <w:t xml:space="preserve"> </w:t>
+      </w:r>
+    </w:p>
+    <w:p>
+      <w:r>
+        <w:t xml:space="preserve">La table </w:t>
+      </w:r>
+      <w:proofErr w:type="spellStart"/>
+      <w:r>
+        <w:rPr>
+          <w:b/>
+          <w:bCs/>
+          <w:i/>
+          <w:iCs/>
+        </w:rPr>
+        <w:t>BeerType</w:t>
+      </w:r>
+      <w:proofErr w:type="spellEnd"/>
+      <w:r>
+        <w:rPr>
+          <w:b/>
+          <w:bCs/>
+          <w:i/>
+          <w:iCs/>
+        </w:rPr>
+        <w:t xml:space="preserve"> </w:t>
+      </w:r>
+      <w:r>
+        <w:t>permet de stocker les informations relatives aux différents types de bières mise en vente.</w:t>
       </w:r>
     </w:p>
     <w:p>
@@ -2509,7 +2562,14 @@
           <w:i/>
           <w:iCs/>
         </w:rPr>
-        <w:t>CountryId</w:t>
+        <w:t>name</w:t>
+      </w:r>
+      <w:r>
+        <w:rPr>
+          <w:i/>
+          <w:iCs/>
+        </w:rPr>
+        <w:t>EN</w:t>
       </w:r>
       <w:proofErr w:type="spellEnd"/>
       <w:r>
@@ -2520,48 +2580,13 @@
         <w:t xml:space="preserve"> </w:t>
       </w:r>
       <w:r>
-        <w:t xml:space="preserve">est un entier et clé étrangère vers la table </w:t>
-      </w:r>
-      <w:r>
-        <w:rPr>
-          <w:b/>
-          <w:bCs/>
-          <w:i/>
-          <w:iCs/>
-        </w:rPr>
-        <w:t>Country</w:t>
-      </w:r>
-    </w:p>
-    <w:p/>
-    <w:p>
-      <w:pPr>
-        <w:pStyle w:val="Titre2"/>
-      </w:pPr>
-      <w:r>
-        <w:t>Country</w:t>
-      </w:r>
-    </w:p>
-    <w:p>
-      <w:pPr>
-        <w:rPr>
-          <w:i/>
-          <w:iCs/>
-        </w:rPr>
-      </w:pPr>
-      <w:r>
-        <w:t xml:space="preserve">La table </w:t>
-      </w:r>
-      <w:r>
-        <w:rPr>
-          <w:b/>
-          <w:bCs/>
-          <w:i/>
-          <w:iCs/>
-        </w:rPr>
-        <w:t>Country</w:t>
-      </w:r>
-      <w:r>
-        <w:t xml:space="preserve"> permet de stocker les différents pays du monde afin de pouvoir stocker l’adresse complète d’un utilisateur mais aussi le pays d’origine d’une bière.</w:t>
+        <w:t xml:space="preserve">est une chaine de caractères permettant de stocker le </w:t>
+      </w:r>
+      <w:r>
+        <w:t>type de bière</w:t>
+      </w:r>
+      <w:r>
+        <w:t xml:space="preserve"> en anglais, elle sert aussi de clé primaire à la table.</w:t>
       </w:r>
     </w:p>
     <w:p>
@@ -2572,6 +2597,15 @@
           <w:numId w:val="4"/>
         </w:numPr>
       </w:pPr>
+      <w:proofErr w:type="spellStart"/>
+      <w:r>
+        <w:rPr>
+          <w:i/>
+          <w:iCs/>
+        </w:rPr>
+        <w:t>nameFR</w:t>
+      </w:r>
+      <w:proofErr w:type="spellEnd"/>
       <w:r>
         <w:rPr>
           <w:i/>
@@ -2579,37 +2613,18 @@
         </w:rPr>
         <w:t xml:space="preserve"> </w:t>
       </w:r>
+      <w:r>
+        <w:t>est une chaine de caractères permettant de stocker le type de bière en français</w:t>
+      </w:r>
+    </w:p>
+    <w:p/>
+    <w:p>
+      <w:pPr>
+        <w:pStyle w:val="Titre2"/>
+      </w:pPr>
       <w:proofErr w:type="spellStart"/>
       <w:r>
-        <w:rPr>
-          <w:i/>
-          <w:iCs/>
-        </w:rPr>
-        <w:t>name</w:t>
-      </w:r>
-      <w:proofErr w:type="spellEnd"/>
-      <w:r>
-        <w:rPr>
-          <w:i/>
-          <w:iCs/>
-        </w:rPr>
-        <w:t xml:space="preserve"> </w:t>
-      </w:r>
-      <w:r>
-        <w:t>est une chaine de caractère permettant de stocker le nom du pays</w:t>
-      </w:r>
-      <w:r>
-        <w:t>, elle sert aussi de clé primaire à la table.</w:t>
-      </w:r>
-    </w:p>
-    <w:p/>
-    <w:p>
-      <w:pPr>
-        <w:pStyle w:val="Titre2"/>
-      </w:pPr>
-      <w:proofErr w:type="spellStart"/>
-      <w:r>
-        <w:t>Brewery</w:t>
+        <w:t>BeerColor</w:t>
       </w:r>
       <w:proofErr w:type="spellEnd"/>
     </w:p>
@@ -2625,7 +2640,7 @@
           <w:i/>
           <w:iCs/>
         </w:rPr>
-        <w:t>Brewery</w:t>
+        <w:t>BeerColor</w:t>
       </w:r>
       <w:proofErr w:type="spellEnd"/>
       <w:r>
@@ -2638,7 +2653,7 @@
         <w:t xml:space="preserve"> </w:t>
       </w:r>
       <w:r>
-        <w:t>permet de stocker les informations relatives aux différentes brasseries des bières mise en vente.</w:t>
+        <w:t>permet de stocker les informations relatives aux différentes couleurs des bières mise en vente (Blonde, brune,…).</w:t>
       </w:r>
     </w:p>
     <w:p>
@@ -2657,6 +2672,13 @@
         </w:rPr>
         <w:t>name</w:t>
       </w:r>
+      <w:r>
+        <w:rPr>
+          <w:i/>
+          <w:iCs/>
+        </w:rPr>
+        <w:t>EN</w:t>
+      </w:r>
       <w:proofErr w:type="spellEnd"/>
       <w:r>
         <w:rPr>
@@ -2666,49 +2688,13 @@
         <w:t xml:space="preserve"> </w:t>
       </w:r>
       <w:r>
-        <w:t>est une chaine de caractère et clé primaire permettant de stocker le nom de la brasserie.</w:t>
-      </w:r>
-    </w:p>
-    <w:p/>
-    <w:p>
-      <w:pPr>
-        <w:pStyle w:val="Titre2"/>
-      </w:pPr>
-      <w:proofErr w:type="spellStart"/>
-      <w:r>
-        <w:t>BeerType</w:t>
-      </w:r>
-      <w:proofErr w:type="spellEnd"/>
-      <w:r>
-        <w:t xml:space="preserve"> </w:t>
-      </w:r>
-    </w:p>
-    <w:p>
-      <w:r>
-        <w:t xml:space="preserve">La table </w:t>
-      </w:r>
-      <w:proofErr w:type="spellStart"/>
-      <w:r>
-        <w:rPr>
-          <w:b/>
-          <w:bCs/>
-          <w:i/>
-          <w:iCs/>
-        </w:rPr>
-        <w:t>BeerType</w:t>
-      </w:r>
-      <w:proofErr w:type="spellEnd"/>
-      <w:r>
-        <w:rPr>
-          <w:b/>
-          <w:bCs/>
-          <w:i/>
-          <w:iCs/>
-        </w:rPr>
-        <w:t xml:space="preserve"> </w:t>
-      </w:r>
-      <w:r>
-        <w:t>permet de stocker les informations relatives aux différents types de bières mise en vente.</w:t>
+        <w:t xml:space="preserve">est une chaine de caractères permettant de stocker </w:t>
+      </w:r>
+      <w:r>
+        <w:t>la couleur de la bière</w:t>
+      </w:r>
+      <w:r>
+        <w:t xml:space="preserve"> en anglais, elle sert aussi de clé primaire à la table.</w:t>
       </w:r>
     </w:p>
     <w:p>
@@ -2725,7 +2711,7 @@
           <w:i/>
           <w:iCs/>
         </w:rPr>
-        <w:t>nameType</w:t>
+        <w:t>nameFR</w:t>
       </w:r>
       <w:proofErr w:type="spellEnd"/>
       <w:r>
@@ -2736,79 +2722,13 @@
         <w:t xml:space="preserve"> </w:t>
       </w:r>
       <w:r>
-        <w:t>est une chaine de caractère et clé primaire permettant de stocker le nom des types de bières.</w:t>
-      </w:r>
-    </w:p>
-    <w:p/>
-    <w:p>
-      <w:pPr>
-        <w:pStyle w:val="Titre2"/>
-      </w:pPr>
-      <w:proofErr w:type="spellStart"/>
-      <w:r>
-        <w:t>BeerColor</w:t>
-      </w:r>
-      <w:proofErr w:type="spellEnd"/>
-    </w:p>
-    <w:p>
-      <w:r>
-        <w:t xml:space="preserve">La table </w:t>
-      </w:r>
-      <w:proofErr w:type="spellStart"/>
-      <w:r>
-        <w:rPr>
-          <w:b/>
-          <w:bCs/>
-          <w:i/>
-          <w:iCs/>
-        </w:rPr>
-        <w:t>BeerColor</w:t>
-      </w:r>
-      <w:proofErr w:type="spellEnd"/>
-      <w:r>
-        <w:rPr>
-          <w:b/>
-          <w:bCs/>
-          <w:i/>
-          <w:iCs/>
-        </w:rPr>
-        <w:t xml:space="preserve"> </w:t>
-      </w:r>
-      <w:r>
-        <w:t>permet de stocker les informations relatives aux différentes couleurs des bières mise en vente (Blonde, brune,…).</w:t>
-      </w:r>
-    </w:p>
-    <w:p>
-      <w:pPr>
-        <w:pStyle w:val="Paragraphedeliste"/>
-        <w:numPr>
-          <w:ilvl w:val="0"/>
-          <w:numId w:val="4"/>
-        </w:numPr>
-      </w:pPr>
-      <w:proofErr w:type="spellStart"/>
-      <w:r>
-        <w:rPr>
-          <w:i/>
-          <w:iCs/>
-        </w:rPr>
-        <w:t>nameColor</w:t>
-      </w:r>
-      <w:proofErr w:type="spellEnd"/>
-      <w:r>
-        <w:rPr>
-          <w:i/>
-          <w:iCs/>
-        </w:rPr>
-        <w:t xml:space="preserve"> </w:t>
-      </w:r>
-      <w:r>
-        <w:t>est une chaine de caractère et clé primaire permettant de stocker le nom des couleurs des bières.</w:t>
+        <w:t>est une chaine de caractères permettant de stocker la couleur de la bière en français</w:t>
       </w:r>
     </w:p>
     <w:p/>
     <w:p/>
     <w:sectPr>
+      <w:headerReference w:type="default" r:id="rId9"/>
       <w:pgSz w:w="11906" w:h="16838"/>
       <w:pgMar w:top="1417" w:right="1417" w:bottom="993" w:left="1417" w:header="708" w:footer="708" w:gutter="0"/>
       <w:cols w:space="708"/>
@@ -2961,14 +2881,14 @@
   <w:abstractNum w:abstractNumId="0" w15:restartNumberingAfterBreak="0">
     <w:nsid w:val="011F3E4A"/>
     <w:multiLevelType w:val="hybridMultilevel"/>
-    <w:tmpl w:val="97F4138E"/>
-    <w:lvl w:ilvl="0" w:tplc="040C0001">
+    <w:tmpl w:val="4778335E"/>
+    <w:lvl w:ilvl="0" w:tplc="0FF8E428">
       <w:start w:val="1"/>
       <w:numFmt w:val="bullet"/>
       <w:lvlText w:val=""/>
       <w:lvlJc w:val="left"/>
       <w:pPr>
-        <w:ind w:left="720" w:hanging="360"/>
+        <w:ind w:left="644" w:hanging="360"/>
       </w:pPr>
       <w:rPr>
         <w:rFonts w:ascii="Symbol" w:hAnsi="Symbol" w:hint="default"/>
@@ -4224,6 +4144,7 @@
   <w:rsids>
     <w:rsidRoot w:val="00234B35"/>
     <w:rsid w:val="00063D3B"/>
+    <w:rsid w:val="00067FC6"/>
     <w:rsid w:val="00234B35"/>
     <w:rsid w:val="00275DBB"/>
     <w:rsid w:val="00293296"/>
@@ -4233,6 +4154,7 @@
     <w:rsid w:val="006D7F97"/>
     <w:rsid w:val="00A1651F"/>
     <w:rsid w:val="00B65B9C"/>
+    <w:rsid w:val="00CF170D"/>
     <w:rsid w:val="00DD3DAB"/>
   </w:rsids>
   <m:mathPr>

</xml_diff>

<commit_message>
Correction de quelques fautes dans le domaines d'application
</commit_message>
<xml_diff>
--- a/Rapport.docx
+++ b/Rapport.docx
@@ -1,6 +1,6 @@
 
 <file path=word/document.xml><?xml version="1.0" encoding="utf-8"?>
-<w:document xmlns:wpc="http://schemas.microsoft.com/office/word/2010/wordprocessingCanvas" xmlns:cx="http://schemas.microsoft.com/office/drawing/2014/chartex" xmlns:cx1="http://schemas.microsoft.com/office/drawing/2015/9/8/chartex" xmlns:cx2="http://schemas.microsoft.com/office/drawing/2015/10/21/chartex" xmlns:cx3="http://schemas.microsoft.com/office/drawing/2016/5/9/chartex" xmlns:cx4="http://schemas.microsoft.com/office/drawing/2016/5/10/chartex" xmlns:cx5="http://schemas.microsoft.com/office/drawing/2016/5/11/chartex" xmlns:cx6="http://schemas.microsoft.com/office/drawing/2016/5/12/chartex" xmlns:cx7="http://schemas.microsoft.com/office/drawing/2016/5/13/chartex" xmlns:cx8="http://schemas.microsoft.com/office/drawing/2016/5/14/chartex" xmlns:mc="http://schemas.openxmlformats.org/markup-compatibility/2006" xmlns:aink="http://schemas.microsoft.com/office/drawing/2016/ink" xmlns:am3d="http://schemas.microsoft.com/office/drawing/2017/model3d" xmlns:o="urn:schemas-microsoft-com:office:office" xmlns:r="http://schemas.openxmlformats.org/officeDocument/2006/relationships" xmlns:m="http://schemas.openxmlformats.org/officeDocument/2006/math" xmlns:v="urn:schemas-microsoft-com:vml" xmlns:wp14="http://schemas.microsoft.com/office/word/2010/wordprocessingDrawing" xmlns:wp="http://schemas.openxmlformats.org/drawingml/2006/wordprocessingDrawing" xmlns:w10="urn:schemas-microsoft-com:office:word" xmlns:w="http://schemas.openxmlformats.org/wordprocessingml/2006/main" xmlns:w14="http://schemas.microsoft.com/office/word/2010/wordml" xmlns:w15="http://schemas.microsoft.com/office/word/2012/wordml" xmlns:w16cex="http://schemas.microsoft.com/office/word/2018/wordml/cex" xmlns:w16cid="http://schemas.microsoft.com/office/word/2016/wordml/cid" xmlns:w16="http://schemas.microsoft.com/office/word/2018/wordml" xmlns:w16se="http://schemas.microsoft.com/office/word/2015/wordml/symex" xmlns:wpg="http://schemas.microsoft.com/office/word/2010/wordprocessingGroup" xmlns:wpi="http://schemas.microsoft.com/office/word/2010/wordprocessingInk" xmlns:wne="http://schemas.microsoft.com/office/word/2006/wordml" xmlns:wps="http://schemas.microsoft.com/office/word/2010/wordprocessingShape" mc:Ignorable="w14 w15 w16se w16cid w16 w16cex wp14">
+<w:document xmlns:wpc="http://schemas.microsoft.com/office/word/2010/wordprocessingCanvas" xmlns:cx="http://schemas.microsoft.com/office/drawing/2014/chartex" xmlns:cx1="http://schemas.microsoft.com/office/drawing/2015/9/8/chartex" xmlns:cx2="http://schemas.microsoft.com/office/drawing/2015/10/21/chartex" xmlns:cx3="http://schemas.microsoft.com/office/drawing/2016/5/9/chartex" xmlns:cx4="http://schemas.microsoft.com/office/drawing/2016/5/10/chartex" xmlns:cx5="http://schemas.microsoft.com/office/drawing/2016/5/11/chartex" xmlns:cx6="http://schemas.microsoft.com/office/drawing/2016/5/12/chartex" xmlns:cx7="http://schemas.microsoft.com/office/drawing/2016/5/13/chartex" xmlns:cx8="http://schemas.microsoft.com/office/drawing/2016/5/14/chartex" xmlns:mc="http://schemas.openxmlformats.org/markup-compatibility/2006" xmlns:aink="http://schemas.microsoft.com/office/drawing/2016/ink" xmlns:am3d="http://schemas.microsoft.com/office/drawing/2017/model3d" xmlns:o="urn:schemas-microsoft-com:office:office" xmlns:r="http://schemas.openxmlformats.org/officeDocument/2006/relationships" xmlns:m="http://schemas.openxmlformats.org/officeDocument/2006/math" xmlns:v="urn:schemas-microsoft-com:vml" xmlns:wp14="http://schemas.microsoft.com/office/word/2010/wordprocessingDrawing" xmlns:wp="http://schemas.openxmlformats.org/drawingml/2006/wordprocessingDrawing" xmlns:w10="urn:schemas-microsoft-com:office:word" xmlns:w="http://schemas.openxmlformats.org/wordprocessingml/2006/main" xmlns:w14="http://schemas.microsoft.com/office/word/2010/wordml" xmlns:w15="http://schemas.microsoft.com/office/word/2012/wordml" xmlns:w16cid="http://schemas.microsoft.com/office/word/2016/wordml/cid" xmlns:w16se="http://schemas.microsoft.com/office/word/2015/wordml/symex" xmlns:wpg="http://schemas.microsoft.com/office/word/2010/wordprocessingGroup" xmlns:wpi="http://schemas.microsoft.com/office/word/2010/wordprocessingInk" xmlns:wne="http://schemas.microsoft.com/office/word/2006/wordml" xmlns:wps="http://schemas.microsoft.com/office/word/2010/wordprocessingShape" mc:Ignorable="w14 w15 w16se w16cid wp14">
   <w:body>
     <w:p>
       <w:pPr>
@@ -104,7 +104,7 @@
               </w:tcPr>
               <w:p>
                 <w:pPr>
-                  <w:pStyle w:val="Sansinterligne"/>
+                  <w:pStyle w:val="NoSpacing"/>
                   <w:spacing w:before="240" w:line="216" w:lineRule="auto"/>
                   <w:ind w:left="360" w:right="360"/>
                   <w:contextualSpacing/>
@@ -219,7 +219,6 @@
                                       <w:lang w:val="fr-FR"/>
                                     </w:rPr>
                                   </w:pPr>
-                                  <w:proofErr w:type="spellStart"/>
                                   <w:r>
                                     <w:rPr>
                                       <w:b/>
@@ -232,7 +231,6 @@
                                     </w:rPr>
                                     <w:t>PintHouse</w:t>
                                   </w:r>
-                                  <w:proofErr w:type="spellEnd"/>
                                 </w:p>
                               </w:txbxContent>
                             </wps:txbx>
@@ -276,7 +274,6 @@
                                 <w:lang w:val="fr-FR"/>
                               </w:rPr>
                             </w:pPr>
-                            <w:proofErr w:type="spellStart"/>
                             <w:r>
                               <w:rPr>
                                 <w:b/>
@@ -289,7 +286,6 @@
                               </w:rPr>
                               <w:t>PintHouse</w:t>
                             </w:r>
-                            <w:proofErr w:type="spellEnd"/>
                           </w:p>
                         </w:txbxContent>
                       </v:textbox>
@@ -321,7 +317,7 @@
           </w:tcPr>
           <w:p>
             <w:pPr>
-              <w:pStyle w:val="Sansinterligne"/>
+              <w:pStyle w:val="NoSpacing"/>
               <w:spacing w:line="288" w:lineRule="auto"/>
               <w:ind w:left="360" w:right="360"/>
               <w:rPr>
@@ -388,7 +384,7 @@
                                 <w:txbxContent>
                                   <w:p>
                                     <w:pPr>
-                                      <w:pStyle w:val="Sansinterligne"/>
+                                      <w:pStyle w:val="NoSpacing"/>
                                       <w:spacing w:line="288" w:lineRule="auto"/>
                                       <w:ind w:right="360"/>
                                       <w:rPr>
@@ -401,17 +397,8 @@
                                         <w:color w:val="FFFFFF" w:themeColor="background1"/>
                                         <w:lang w:val="fr-BE"/>
                                       </w:rPr>
-                                      <w:t xml:space="preserve">Benjamin </w:t>
+                                      <w:t>Benjamin Delaive</w:t>
                                     </w:r>
-                                    <w:proofErr w:type="spellStart"/>
-                                    <w:r>
-                                      <w:rPr>
-                                        <w:color w:val="FFFFFF" w:themeColor="background1"/>
-                                        <w:lang w:val="fr-BE"/>
-                                      </w:rPr>
-                                      <w:t>Delaive</w:t>
-                                    </w:r>
-                                    <w:proofErr w:type="spellEnd"/>
                                   </w:p>
                                   <w:p>
                                     <w:pPr>
@@ -522,7 +509,7 @@
                           <w:txbxContent>
                             <w:p>
                               <w:pPr>
-                                <w:pStyle w:val="Sansinterligne"/>
+                                <w:pStyle w:val="NoSpacing"/>
                                 <w:spacing w:line="288" w:lineRule="auto"/>
                                 <w:ind w:right="360"/>
                                 <w:rPr>
@@ -535,17 +522,8 @@
                                   <w:color w:val="FFFFFF" w:themeColor="background1"/>
                                   <w:lang w:val="fr-BE"/>
                                 </w:rPr>
-                                <w:t xml:space="preserve">Benjamin </w:t>
+                                <w:t>Benjamin Delaive</w:t>
                               </w:r>
-                              <w:proofErr w:type="spellStart"/>
-                              <w:r>
-                                <w:rPr>
-                                  <w:color w:val="FFFFFF" w:themeColor="background1"/>
-                                  <w:lang w:val="fr-BE"/>
-                                </w:rPr>
-                                <w:t>Delaive</w:t>
-                              </w:r>
-                              <w:proofErr w:type="spellEnd"/>
                             </w:p>
                             <w:p>
                               <w:pPr>
@@ -605,7 +583,7 @@
           </w:p>
           <w:p>
             <w:pPr>
-              <w:pStyle w:val="Sansinterligne"/>
+              <w:pStyle w:val="NoSpacing"/>
               <w:spacing w:line="288" w:lineRule="auto"/>
               <w:ind w:left="360" w:right="360"/>
               <w:rPr>
@@ -618,7 +596,7 @@
           </w:p>
           <w:p>
             <w:pPr>
-              <w:pStyle w:val="Sansinterligne"/>
+              <w:pStyle w:val="NoSpacing"/>
               <w:spacing w:line="288" w:lineRule="auto"/>
               <w:ind w:left="360" w:right="360"/>
               <w:rPr>
@@ -664,7 +642,7 @@
       <w:sdtContent>
         <w:p>
           <w:pPr>
-            <w:pStyle w:val="En-ttedetabledesmatires"/>
+            <w:pStyle w:val="TOCHeading"/>
           </w:pPr>
           <w:r>
             <w:rPr>
@@ -675,7 +653,7 @@
         </w:p>
         <w:p>
           <w:pPr>
-            <w:pStyle w:val="TM1"/>
+            <w:pStyle w:val="TOC1"/>
             <w:tabs>
               <w:tab w:val="left" w:pos="440"/>
               <w:tab w:val="right" w:leader="dot" w:pos="9062"/>
@@ -698,7 +676,7 @@
           <w:hyperlink w:anchor="_Toc52523187" w:history="1">
             <w:r>
               <w:rPr>
-                <w:rStyle w:val="Lienhypertexte"/>
+                <w:rStyle w:val="Hyperlink"/>
                 <w:noProof/>
               </w:rPr>
               <w:t>1.</w:t>
@@ -713,7 +691,7 @@
             </w:r>
             <w:r>
               <w:rPr>
-                <w:rStyle w:val="Lienhypertexte"/>
+                <w:rStyle w:val="Hyperlink"/>
                 <w:noProof/>
               </w:rPr>
               <w:t>Introduction</w:t>
@@ -770,7 +748,7 @@
         </w:p>
         <w:p>
           <w:pPr>
-            <w:pStyle w:val="TM1"/>
+            <w:pStyle w:val="TOC1"/>
             <w:tabs>
               <w:tab w:val="left" w:pos="440"/>
               <w:tab w:val="right" w:leader="dot" w:pos="9062"/>
@@ -784,7 +762,7 @@
           <w:hyperlink w:anchor="_Toc52523188" w:history="1">
             <w:r>
               <w:rPr>
-                <w:rStyle w:val="Lienhypertexte"/>
+                <w:rStyle w:val="Hyperlink"/>
                 <w:noProof/>
               </w:rPr>
               <w:t>2.</w:t>
@@ -799,7 +777,7 @@
             </w:r>
             <w:r>
               <w:rPr>
-                <w:rStyle w:val="Lienhypertexte"/>
+                <w:rStyle w:val="Hyperlink"/>
                 <w:noProof/>
               </w:rPr>
               <w:t>Domaine d’application</w:t>
@@ -856,7 +834,7 @@
         </w:p>
         <w:p>
           <w:pPr>
-            <w:pStyle w:val="TM1"/>
+            <w:pStyle w:val="TOC1"/>
             <w:tabs>
               <w:tab w:val="left" w:pos="440"/>
               <w:tab w:val="right" w:leader="dot" w:pos="9062"/>
@@ -870,7 +848,7 @@
           <w:hyperlink w:anchor="_Toc52523189" w:history="1">
             <w:r>
               <w:rPr>
-                <w:rStyle w:val="Lienhypertexte"/>
+                <w:rStyle w:val="Hyperlink"/>
                 <w:noProof/>
               </w:rPr>
               <w:t>3.</w:t>
@@ -885,7 +863,7 @@
             </w:r>
             <w:r>
               <w:rPr>
-                <w:rStyle w:val="Lienhypertexte"/>
+                <w:rStyle w:val="Hyperlink"/>
                 <w:noProof/>
               </w:rPr>
               <w:t>Base de données</w:t>
@@ -942,7 +920,7 @@
         </w:p>
         <w:p>
           <w:pPr>
-            <w:pStyle w:val="TM1"/>
+            <w:pStyle w:val="TOC1"/>
             <w:tabs>
               <w:tab w:val="left" w:pos="440"/>
               <w:tab w:val="right" w:leader="dot" w:pos="9062"/>
@@ -956,7 +934,7 @@
           <w:hyperlink w:anchor="_Toc52523190" w:history="1">
             <w:r>
               <w:rPr>
-                <w:rStyle w:val="Lienhypertexte"/>
+                <w:rStyle w:val="Hyperlink"/>
                 <w:noProof/>
               </w:rPr>
               <w:t>4.</w:t>
@@ -971,7 +949,7 @@
             </w:r>
             <w:r>
               <w:rPr>
-                <w:rStyle w:val="Lienhypertexte"/>
+                <w:rStyle w:val="Hyperlink"/>
                 <w:noProof/>
               </w:rPr>
               <w:t>Mockup</w:t>
@@ -1028,7 +1006,7 @@
         </w:p>
         <w:p>
           <w:pPr>
-            <w:pStyle w:val="TM1"/>
+            <w:pStyle w:val="TOC1"/>
             <w:tabs>
               <w:tab w:val="left" w:pos="440"/>
               <w:tab w:val="right" w:leader="dot" w:pos="9062"/>
@@ -1042,7 +1020,7 @@
           <w:hyperlink w:anchor="_Toc52523191" w:history="1">
             <w:r>
               <w:rPr>
-                <w:rStyle w:val="Lienhypertexte"/>
+                <w:rStyle w:val="Hyperlink"/>
                 <w:noProof/>
               </w:rPr>
               <w:t>5.</w:t>
@@ -1057,7 +1035,7 @@
             </w:r>
             <w:r>
               <w:rPr>
-                <w:rStyle w:val="Lienhypertexte"/>
+                <w:rStyle w:val="Hyperlink"/>
                 <w:noProof/>
               </w:rPr>
               <w:t>Conclusion</w:t>
@@ -1134,7 +1112,7 @@
     </w:p>
     <w:p>
       <w:pPr>
-        <w:pStyle w:val="Titre1"/>
+        <w:pStyle w:val="Heading1"/>
       </w:pPr>
       <w:r>
         <w:lastRenderedPageBreak/>
@@ -1143,12 +1121,32 @@
     </w:p>
     <w:p>
       <w:r>
-        <w:t>Notre site de vente en ligne se portera sur la bière. L'utilisateur pourra acheter de la bière avec PayPal. Dès qu'il arrivera sur le site, il verra les bières vedette ainsi que les promotions.</w:t>
-      </w:r>
-    </w:p>
-    <w:p>
-      <w:r>
-        <w:t>Il pourra choisir les bières qu'il veut soit en cherchant avec la catégorie soit avec la barre de recherche. Nous 3 grandes catégories : le type de bière, la couleur, la brasserie et le pays.</w:t>
+        <w:t>Notre site de vente en ligne se portera sur la bière. L'utilisateur pourra acheter de la bière avec PayPal. Dès qu'il arrivera sur le site, il verra les bières</w:t>
+      </w:r>
+      <w:r>
+        <w:t xml:space="preserve"> en</w:t>
+      </w:r>
+      <w:r>
+        <w:t xml:space="preserve"> vedette ainsi que les promotions.</w:t>
+      </w:r>
+    </w:p>
+    <w:p>
+      <w:r>
+        <w:t>Il pourra choisir les bières qu'il veut soit en cherchant avec la catégorie soit avec la barre de recherche. Nous</w:t>
+      </w:r>
+      <w:r>
+        <w:t xml:space="preserve"> proposons</w:t>
+      </w:r>
+      <w:r>
+        <w:t xml:space="preserve"> </w:t>
+      </w:r>
+      <w:r>
+        <w:t>4</w:t>
+      </w:r>
+      <w:bookmarkStart w:id="0" w:name="_GoBack"/>
+      <w:bookmarkEnd w:id="0"/>
+      <w:r>
+        <w:t xml:space="preserve"> grandes catégories : le type de bière, la couleur, la brasserie et le pays.</w:t>
       </w:r>
     </w:p>
     <w:p/>
@@ -1167,7 +1165,7 @@
     </w:p>
     <w:p>
       <w:pPr>
-        <w:pStyle w:val="Titre1"/>
+        <w:pStyle w:val="Heading1"/>
         <w:rPr>
           <w:noProof/>
         </w:rPr>
@@ -1241,7 +1239,7 @@
     <w:p/>
     <w:p>
       <w:pPr>
-        <w:pStyle w:val="Titre2"/>
+        <w:pStyle w:val="Heading2"/>
       </w:pPr>
       <w:r>
         <w:t xml:space="preserve">Beer </w:t>
@@ -1251,7 +1249,6 @@
       <w:r>
         <w:t xml:space="preserve">La table </w:t>
       </w:r>
-      <w:proofErr w:type="spellStart"/>
       <w:r>
         <w:rPr>
           <w:b/>
@@ -1261,14 +1258,13 @@
         </w:rPr>
         <w:t>beer</w:t>
       </w:r>
-      <w:proofErr w:type="spellEnd"/>
       <w:r>
         <w:t xml:space="preserve"> permet de stocker toutes les données relatives aux bières mise en vente.</w:t>
       </w:r>
     </w:p>
     <w:p>
       <w:pPr>
-        <w:pStyle w:val="Paragraphedeliste"/>
+        <w:pStyle w:val="ListParagraph"/>
         <w:numPr>
           <w:ilvl w:val="0"/>
           <w:numId w:val="4"/>
@@ -1278,7 +1274,6 @@
           <w:iCs/>
         </w:rPr>
       </w:pPr>
-      <w:proofErr w:type="spellStart"/>
       <w:r>
         <w:rPr>
           <w:i/>
@@ -1286,7 +1281,6 @@
         </w:rPr>
         <w:t>name</w:t>
       </w:r>
-      <w:proofErr w:type="spellEnd"/>
       <w:r>
         <w:rPr>
           <w:i/>
@@ -1312,7 +1306,7 @@
     </w:p>
     <w:p>
       <w:pPr>
-        <w:pStyle w:val="Paragraphedeliste"/>
+        <w:pStyle w:val="ListParagraph"/>
         <w:numPr>
           <w:ilvl w:val="0"/>
           <w:numId w:val="4"/>
@@ -1338,7 +1332,7 @@
     </w:p>
     <w:p>
       <w:pPr>
-        <w:pStyle w:val="Paragraphedeliste"/>
+        <w:pStyle w:val="ListParagraph"/>
         <w:numPr>
           <w:ilvl w:val="0"/>
           <w:numId w:val="4"/>
@@ -1348,15 +1342,16 @@
           <w:iCs/>
         </w:rPr>
       </w:pPr>
-      <w:proofErr w:type="spellStart"/>
-      <w:r>
-        <w:rPr>
-          <w:i/>
-          <w:iCs/>
-        </w:rPr>
-        <w:t>alcoholPerc</w:t>
-      </w:r>
-      <w:proofErr w:type="spellEnd"/>
+      <w:r>
+        <w:rPr>
+          <w:i/>
+          <w:iCs/>
+        </w:rPr>
+        <w:t xml:space="preserve">alcoholPerc </w:t>
+      </w:r>
+      <w:r>
+        <w:t>est un réel représentant le degré d’alcool présent dans la bière.</w:t>
+      </w:r>
       <w:r>
         <w:rPr>
           <w:i/>
@@ -1364,20 +1359,10 @@
         </w:rPr>
         <w:t xml:space="preserve"> </w:t>
       </w:r>
-      <w:r>
-        <w:t>est un réel représentant le degré d’alcool présent dans la bière.</w:t>
-      </w:r>
-      <w:r>
-        <w:rPr>
-          <w:i/>
-          <w:iCs/>
-        </w:rPr>
-        <w:t xml:space="preserve"> </w:t>
-      </w:r>
-    </w:p>
-    <w:p>
-      <w:pPr>
-        <w:pStyle w:val="Paragraphedeliste"/>
+    </w:p>
+    <w:p>
+      <w:pPr>
+        <w:pStyle w:val="ListParagraph"/>
         <w:numPr>
           <w:ilvl w:val="0"/>
           <w:numId w:val="4"/>
@@ -1387,21 +1372,12 @@
           <w:iCs/>
         </w:rPr>
       </w:pPr>
-      <w:proofErr w:type="spellStart"/>
-      <w:r>
-        <w:rPr>
-          <w:i/>
-          <w:iCs/>
-        </w:rPr>
-        <w:t>capacityCl</w:t>
-      </w:r>
-      <w:proofErr w:type="spellEnd"/>
-      <w:r>
-        <w:rPr>
-          <w:i/>
-          <w:iCs/>
-        </w:rPr>
-        <w:t xml:space="preserve"> </w:t>
+      <w:r>
+        <w:rPr>
+          <w:i/>
+          <w:iCs/>
+        </w:rPr>
+        <w:t xml:space="preserve">capacityCl </w:t>
       </w:r>
       <w:r>
         <w:t>est un réel représentant la quantité d’une bière.</w:t>
@@ -1409,7 +1385,7 @@
     </w:p>
     <w:p>
       <w:pPr>
-        <w:pStyle w:val="Paragraphedeliste"/>
+        <w:pStyle w:val="ListParagraph"/>
         <w:numPr>
           <w:ilvl w:val="0"/>
           <w:numId w:val="4"/>
@@ -1419,21 +1395,12 @@
           <w:iCs/>
         </w:rPr>
       </w:pPr>
-      <w:proofErr w:type="spellStart"/>
-      <w:r>
-        <w:rPr>
-          <w:i/>
-          <w:iCs/>
-        </w:rPr>
-        <w:t>price</w:t>
-      </w:r>
-      <w:proofErr w:type="spellEnd"/>
-      <w:r>
-        <w:rPr>
-          <w:i/>
-          <w:iCs/>
-        </w:rPr>
-        <w:t xml:space="preserve"> </w:t>
+      <w:r>
+        <w:rPr>
+          <w:i/>
+          <w:iCs/>
+        </w:rPr>
+        <w:t xml:space="preserve">price </w:t>
       </w:r>
       <w:r>
         <w:t>est un réel représentant le prix de la bière.</w:t>
@@ -1442,7 +1409,7 @@
     <w:p/>
     <w:p>
       <w:pPr>
-        <w:pStyle w:val="Titre2"/>
+        <w:pStyle w:val="Heading2"/>
       </w:pPr>
       <w:r>
         <w:t>User</w:t>
@@ -1467,7 +1434,7 @@
     </w:p>
     <w:p>
       <w:pPr>
-        <w:pStyle w:val="Paragraphedeliste"/>
+        <w:pStyle w:val="ListParagraph"/>
         <w:numPr>
           <w:ilvl w:val="0"/>
           <w:numId w:val="4"/>
@@ -1486,27 +1453,18 @@
     </w:p>
     <w:p>
       <w:pPr>
-        <w:pStyle w:val="Paragraphedeliste"/>
+        <w:pStyle w:val="ListParagraph"/>
         <w:numPr>
           <w:ilvl w:val="0"/>
           <w:numId w:val="4"/>
         </w:numPr>
       </w:pPr>
-      <w:proofErr w:type="spellStart"/>
-      <w:r>
-        <w:rPr>
-          <w:i/>
-          <w:iCs/>
-        </w:rPr>
-        <w:t>lastName</w:t>
-      </w:r>
-      <w:proofErr w:type="spellEnd"/>
-      <w:r>
-        <w:rPr>
-          <w:i/>
-          <w:iCs/>
-        </w:rPr>
-        <w:t xml:space="preserve"> </w:t>
+      <w:r>
+        <w:rPr>
+          <w:i/>
+          <w:iCs/>
+        </w:rPr>
+        <w:t xml:space="preserve">lastName </w:t>
       </w:r>
       <w:r>
         <w:t xml:space="preserve">est </w:t>
@@ -1520,27 +1478,18 @@
     </w:p>
     <w:p>
       <w:pPr>
-        <w:pStyle w:val="Paragraphedeliste"/>
+        <w:pStyle w:val="ListParagraph"/>
         <w:numPr>
           <w:ilvl w:val="0"/>
           <w:numId w:val="4"/>
         </w:numPr>
       </w:pPr>
-      <w:proofErr w:type="spellStart"/>
-      <w:r>
-        <w:rPr>
-          <w:i/>
-          <w:iCs/>
-        </w:rPr>
-        <w:t>firstName</w:t>
-      </w:r>
-      <w:proofErr w:type="spellEnd"/>
-      <w:r>
-        <w:rPr>
-          <w:i/>
-          <w:iCs/>
-        </w:rPr>
-        <w:t xml:space="preserve"> </w:t>
+      <w:r>
+        <w:rPr>
+          <w:i/>
+          <w:iCs/>
+        </w:rPr>
+        <w:t xml:space="preserve">firstName </w:t>
       </w:r>
       <w:r>
         <w:t xml:space="preserve">est </w:t>
@@ -1554,27 +1503,18 @@
     </w:p>
     <w:p>
       <w:pPr>
-        <w:pStyle w:val="Paragraphedeliste"/>
+        <w:pStyle w:val="ListParagraph"/>
         <w:numPr>
           <w:ilvl w:val="0"/>
           <w:numId w:val="4"/>
         </w:numPr>
       </w:pPr>
-      <w:proofErr w:type="spellStart"/>
-      <w:r>
-        <w:rPr>
-          <w:i/>
-          <w:iCs/>
-        </w:rPr>
-        <w:t>password</w:t>
-      </w:r>
-      <w:proofErr w:type="spellEnd"/>
-      <w:r>
-        <w:rPr>
-          <w:i/>
-          <w:iCs/>
-        </w:rPr>
-        <w:t xml:space="preserve"> </w:t>
+      <w:r>
+        <w:rPr>
+          <w:i/>
+          <w:iCs/>
+        </w:rPr>
+        <w:t xml:space="preserve">password </w:t>
       </w:r>
       <w:r>
         <w:t xml:space="preserve">est </w:t>
@@ -1588,7 +1528,7 @@
     </w:p>
     <w:p>
       <w:pPr>
-        <w:pStyle w:val="Paragraphedeliste"/>
+        <w:pStyle w:val="ListParagraph"/>
         <w:numPr>
           <w:ilvl w:val="0"/>
           <w:numId w:val="4"/>
@@ -1617,27 +1557,18 @@
     </w:p>
     <w:p>
       <w:pPr>
-        <w:pStyle w:val="Paragraphedeliste"/>
+        <w:pStyle w:val="ListParagraph"/>
         <w:numPr>
           <w:ilvl w:val="0"/>
           <w:numId w:val="4"/>
         </w:numPr>
       </w:pPr>
-      <w:proofErr w:type="spellStart"/>
-      <w:r>
-        <w:rPr>
-          <w:i/>
-          <w:iCs/>
-        </w:rPr>
-        <w:t>birthday</w:t>
-      </w:r>
-      <w:proofErr w:type="spellEnd"/>
-      <w:r>
-        <w:rPr>
-          <w:i/>
-          <w:iCs/>
-        </w:rPr>
-        <w:t xml:space="preserve"> </w:t>
+      <w:r>
+        <w:rPr>
+          <w:i/>
+          <w:iCs/>
+        </w:rPr>
+        <w:t xml:space="preserve">birthday </w:t>
       </w:r>
       <w:r>
         <w:t>est une date représentant la date de naissance de l’utilisateur.</w:t>
@@ -1645,27 +1576,18 @@
     </w:p>
     <w:p>
       <w:pPr>
-        <w:pStyle w:val="Paragraphedeliste"/>
+        <w:pStyle w:val="ListParagraph"/>
         <w:numPr>
           <w:ilvl w:val="0"/>
           <w:numId w:val="4"/>
         </w:numPr>
       </w:pPr>
-      <w:proofErr w:type="spellStart"/>
-      <w:r>
-        <w:rPr>
-          <w:i/>
-          <w:iCs/>
-        </w:rPr>
-        <w:t>street</w:t>
-      </w:r>
-      <w:proofErr w:type="spellEnd"/>
-      <w:r>
-        <w:rPr>
-          <w:i/>
-          <w:iCs/>
-        </w:rPr>
-        <w:t xml:space="preserve"> </w:t>
+      <w:r>
+        <w:rPr>
+          <w:i/>
+          <w:iCs/>
+        </w:rPr>
+        <w:t xml:space="preserve">street </w:t>
       </w:r>
       <w:r>
         <w:t xml:space="preserve">est </w:t>
@@ -1679,27 +1601,18 @@
     </w:p>
     <w:p>
       <w:pPr>
-        <w:pStyle w:val="Paragraphedeliste"/>
+        <w:pStyle w:val="ListParagraph"/>
         <w:numPr>
           <w:ilvl w:val="0"/>
           <w:numId w:val="4"/>
         </w:numPr>
       </w:pPr>
-      <w:proofErr w:type="spellStart"/>
-      <w:r>
-        <w:rPr>
-          <w:i/>
-          <w:iCs/>
-        </w:rPr>
-        <w:t>numHouse</w:t>
-      </w:r>
-      <w:proofErr w:type="spellEnd"/>
-      <w:r>
-        <w:rPr>
-          <w:i/>
-          <w:iCs/>
-        </w:rPr>
-        <w:t xml:space="preserve"> </w:t>
+      <w:r>
+        <w:rPr>
+          <w:i/>
+          <w:iCs/>
+        </w:rPr>
+        <w:t xml:space="preserve">numHouse </w:t>
       </w:r>
       <w:r>
         <w:t>est un entier représentant le numéro de la maison de l’utilisateur dans laquelle il réside.</w:t>
@@ -1707,28 +1620,19 @@
     </w:p>
     <w:p>
       <w:pPr>
-        <w:pStyle w:val="Paragraphedeliste"/>
+        <w:pStyle w:val="ListParagraph"/>
         <w:numPr>
           <w:ilvl w:val="0"/>
           <w:numId w:val="4"/>
         </w:numPr>
         <w:ind w:left="567" w:hanging="283"/>
       </w:pPr>
-      <w:proofErr w:type="spellStart"/>
-      <w:r>
-        <w:rPr>
-          <w:i/>
-          <w:iCs/>
-        </w:rPr>
-        <w:t>phoneNumber</w:t>
-      </w:r>
-      <w:proofErr w:type="spellEnd"/>
-      <w:r>
-        <w:rPr>
-          <w:i/>
-          <w:iCs/>
-        </w:rPr>
-        <w:t xml:space="preserve"> </w:t>
+      <w:r>
+        <w:rPr>
+          <w:i/>
+          <w:iCs/>
+        </w:rPr>
+        <w:t xml:space="preserve">phoneNumber </w:t>
       </w:r>
       <w:r>
         <w:t xml:space="preserve">est </w:t>
@@ -1743,7 +1647,7 @@
     <w:p/>
     <w:p>
       <w:pPr>
-        <w:pStyle w:val="Titre2"/>
+        <w:pStyle w:val="Heading2"/>
       </w:pPr>
       <w:r>
         <w:t>Commande</w:t>
@@ -1789,7 +1693,7 @@
     </w:p>
     <w:p>
       <w:pPr>
-        <w:pStyle w:val="Paragraphedeliste"/>
+        <w:pStyle w:val="ListParagraph"/>
         <w:numPr>
           <w:ilvl w:val="0"/>
           <w:numId w:val="4"/>
@@ -1815,7 +1719,7 @@
     </w:p>
     <w:p>
       <w:pPr>
-        <w:pStyle w:val="Paragraphedeliste"/>
+        <w:pStyle w:val="ListParagraph"/>
         <w:numPr>
           <w:ilvl w:val="0"/>
           <w:numId w:val="4"/>
@@ -1853,74 +1757,40 @@
     </w:p>
     <w:p>
       <w:pPr>
-        <w:pStyle w:val="Paragraphedeliste"/>
+        <w:pStyle w:val="ListParagraph"/>
         <w:numPr>
           <w:ilvl w:val="0"/>
           <w:numId w:val="4"/>
         </w:numPr>
       </w:pPr>
-      <w:proofErr w:type="spellStart"/>
-      <w:r>
-        <w:rPr>
-          <w:i/>
-          <w:iCs/>
-        </w:rPr>
-        <w:t>numHouseShipping</w:t>
-      </w:r>
-      <w:proofErr w:type="spellEnd"/>
-      <w:r>
-        <w:rPr>
-          <w:i/>
-          <w:iCs/>
-        </w:rPr>
-        <w:t xml:space="preserve"> </w:t>
-      </w:r>
-      <w:r>
-        <w:t>est un entier représentant le numéro de la maison</w:t>
-      </w:r>
-      <w:r>
-        <w:t xml:space="preserve"> du lieu de livraison.</w:t>
-      </w:r>
-    </w:p>
-    <w:p>
-      <w:pPr>
-        <w:pStyle w:val="Paragraphedeliste"/>
+      <w:r>
+        <w:rPr>
+          <w:i/>
+          <w:iCs/>
+        </w:rPr>
+        <w:t xml:space="preserve">numHouseShipping </w:t>
+      </w:r>
+      <w:r>
+        <w:t>est un entier représentant le numéro de la maison du lieu de livraison.</w:t>
+      </w:r>
+    </w:p>
+    <w:p>
+      <w:pPr>
+        <w:pStyle w:val="ListParagraph"/>
         <w:numPr>
           <w:ilvl w:val="0"/>
           <w:numId w:val="4"/>
         </w:numPr>
       </w:pPr>
-      <w:proofErr w:type="spellStart"/>
-      <w:r>
-        <w:rPr>
-          <w:i/>
-          <w:iCs/>
-        </w:rPr>
-        <w:t>street</w:t>
-      </w:r>
-      <w:r>
-        <w:rPr>
-          <w:i/>
-          <w:iCs/>
-        </w:rPr>
-        <w:t>Shipping</w:t>
-      </w:r>
-      <w:proofErr w:type="spellEnd"/>
-      <w:r>
-        <w:rPr>
-          <w:i/>
-          <w:iCs/>
-        </w:rPr>
-        <w:t xml:space="preserve"> </w:t>
-      </w:r>
-      <w:r>
-        <w:t>est une chaine de caractères représentant la rue</w:t>
-      </w:r>
-      <w:r>
-        <w:t xml:space="preserve"> </w:t>
-      </w:r>
-      <w:r>
-        <w:t>du lieu de livraison</w:t>
+      <w:r>
+        <w:rPr>
+          <w:i/>
+          <w:iCs/>
+        </w:rPr>
+        <w:t xml:space="preserve">streetShipping </w:t>
+      </w:r>
+      <w:r>
+        <w:t>est une chaine de caractères représentant la rue du lieu de livraison</w:t>
       </w:r>
       <w:r>
         <w:t>.</w:t>
@@ -1929,22 +1799,16 @@
     <w:p/>
     <w:p>
       <w:pPr>
-        <w:pStyle w:val="Titre2"/>
-      </w:pPr>
-      <w:proofErr w:type="spellStart"/>
-      <w:r>
-        <w:t>Commande</w:t>
-      </w:r>
-      <w:r>
-        <w:t>Line</w:t>
-      </w:r>
-      <w:proofErr w:type="spellEnd"/>
+        <w:pStyle w:val="Heading2"/>
+      </w:pPr>
+      <w:r>
+        <w:t>CommandeLine</w:t>
+      </w:r>
     </w:p>
     <w:p>
       <w:r>
         <w:t xml:space="preserve">La table </w:t>
       </w:r>
-      <w:proofErr w:type="spellStart"/>
       <w:r>
         <w:rPr>
           <w:b/>
@@ -1952,46 +1816,15 @@
           <w:i/>
           <w:iCs/>
         </w:rPr>
-        <w:t>Commande</w:t>
-      </w:r>
-      <w:r>
-        <w:rPr>
-          <w:b/>
-          <w:bCs/>
-          <w:i/>
-          <w:iCs/>
-        </w:rPr>
-        <w:t>Line</w:t>
-      </w:r>
-      <w:proofErr w:type="spellEnd"/>
-      <w:r>
-        <w:rPr>
-          <w:b/>
-          <w:bCs/>
-          <w:i/>
-          <w:iCs/>
-        </w:rPr>
-        <w:t xml:space="preserve"> </w:t>
-      </w:r>
-      <w:r>
-        <w:t xml:space="preserve">permet de stocker </w:t>
-      </w:r>
-      <w:r>
-        <w:t>un</w:t>
-      </w:r>
-      <w:r>
-        <w:t xml:space="preserve"> </w:t>
-      </w:r>
-      <w:r>
-        <w:t>article d'une commande</w:t>
-      </w:r>
-      <w:r>
-        <w:t>.</w:t>
-      </w:r>
-    </w:p>
-    <w:p>
-      <w:pPr>
-        <w:pStyle w:val="Paragraphedeliste"/>
+        <w:t xml:space="preserve">CommandeLine </w:t>
+      </w:r>
+      <w:r>
+        <w:t>permet de stocker un article d'une commande.</w:t>
+      </w:r>
+    </w:p>
+    <w:p>
+      <w:pPr>
+        <w:pStyle w:val="ListParagraph"/>
         <w:numPr>
           <w:ilvl w:val="0"/>
           <w:numId w:val="4"/>
@@ -2010,42 +1843,30 @@
     </w:p>
     <w:p>
       <w:pPr>
-        <w:pStyle w:val="Paragraphedeliste"/>
+        <w:pStyle w:val="ListParagraph"/>
         <w:numPr>
           <w:ilvl w:val="0"/>
           <w:numId w:val="4"/>
         </w:numPr>
       </w:pPr>
-      <w:proofErr w:type="spellStart"/>
-      <w:r>
-        <w:rPr>
-          <w:i/>
-          <w:iCs/>
-        </w:rPr>
-        <w:t>realPrice</w:t>
-      </w:r>
-      <w:proofErr w:type="spellEnd"/>
-      <w:r>
-        <w:rPr>
-          <w:i/>
-          <w:iCs/>
-        </w:rPr>
-        <w:t xml:space="preserve"> </w:t>
+      <w:r>
+        <w:rPr>
+          <w:i/>
+          <w:iCs/>
+        </w:rPr>
+        <w:t xml:space="preserve">realPrice </w:t>
       </w:r>
       <w:r>
         <w:t>est un réel représentant le prix de la bière</w:t>
       </w:r>
       <w:r>
-        <w:t xml:space="preserve"> au moment de la commande</w:t>
-      </w:r>
-      <w:r>
-        <w:t>.</w:t>
+        <w:t xml:space="preserve"> au moment de la commande.</w:t>
       </w:r>
     </w:p>
     <w:p/>
     <w:p>
       <w:pPr>
-        <w:pStyle w:val="Titre2"/>
+        <w:pStyle w:val="Heading2"/>
       </w:pPr>
       <w:r>
         <w:t>Promotion</w:t>
@@ -2070,7 +1891,7 @@
     </w:p>
     <w:p>
       <w:pPr>
-        <w:pStyle w:val="Paragraphedeliste"/>
+        <w:pStyle w:val="ListParagraph"/>
         <w:numPr>
           <w:ilvl w:val="0"/>
           <w:numId w:val="4"/>
@@ -2089,27 +1910,18 @@
     </w:p>
     <w:p>
       <w:pPr>
-        <w:pStyle w:val="Paragraphedeliste"/>
+        <w:pStyle w:val="ListParagraph"/>
         <w:numPr>
           <w:ilvl w:val="0"/>
           <w:numId w:val="4"/>
         </w:numPr>
       </w:pPr>
-      <w:proofErr w:type="spellStart"/>
-      <w:r>
-        <w:rPr>
-          <w:i/>
-          <w:iCs/>
-        </w:rPr>
-        <w:t>dateStart</w:t>
-      </w:r>
-      <w:proofErr w:type="spellEnd"/>
-      <w:r>
-        <w:rPr>
-          <w:i/>
-          <w:iCs/>
-        </w:rPr>
-        <w:t xml:space="preserve"> </w:t>
+      <w:r>
+        <w:rPr>
+          <w:i/>
+          <w:iCs/>
+        </w:rPr>
+        <w:t xml:space="preserve">dateStart </w:t>
       </w:r>
       <w:r>
         <w:t>est une date qui permet de définir quand la promotion commence.</w:t>
@@ -2117,27 +1929,18 @@
     </w:p>
     <w:p>
       <w:pPr>
-        <w:pStyle w:val="Paragraphedeliste"/>
+        <w:pStyle w:val="ListParagraph"/>
         <w:numPr>
           <w:ilvl w:val="0"/>
           <w:numId w:val="4"/>
         </w:numPr>
       </w:pPr>
-      <w:proofErr w:type="spellStart"/>
-      <w:r>
-        <w:rPr>
-          <w:i/>
-          <w:iCs/>
-        </w:rPr>
-        <w:t>dateEnd</w:t>
-      </w:r>
-      <w:proofErr w:type="spellEnd"/>
-      <w:r>
-        <w:rPr>
-          <w:i/>
-          <w:iCs/>
-        </w:rPr>
-        <w:t xml:space="preserve"> </w:t>
+      <w:r>
+        <w:rPr>
+          <w:i/>
+          <w:iCs/>
+        </w:rPr>
+        <w:t xml:space="preserve">dateEnd </w:t>
       </w:r>
       <w:r>
         <w:t>est une date qui permet de définir quand la promotion ce termine.</w:t>
@@ -2145,7 +1948,7 @@
     </w:p>
     <w:p>
       <w:pPr>
-        <w:pStyle w:val="Paragraphedeliste"/>
+        <w:pStyle w:val="ListParagraph"/>
         <w:numPr>
           <w:ilvl w:val="0"/>
           <w:numId w:val="4"/>
@@ -2165,7 +1968,7 @@
     <w:p/>
     <w:p>
       <w:pPr>
-        <w:pStyle w:val="Titre2"/>
+        <w:pStyle w:val="Heading2"/>
       </w:pPr>
       <w:r>
         <w:t>City</w:t>
@@ -2190,7 +1993,7 @@
     </w:p>
     <w:p>
       <w:pPr>
-        <w:pStyle w:val="Paragraphedeliste"/>
+        <w:pStyle w:val="ListParagraph"/>
         <w:numPr>
           <w:ilvl w:val="0"/>
           <w:numId w:val="4"/>
@@ -2209,27 +2012,18 @@
     </w:p>
     <w:p>
       <w:pPr>
-        <w:pStyle w:val="Paragraphedeliste"/>
+        <w:pStyle w:val="ListParagraph"/>
         <w:numPr>
           <w:ilvl w:val="0"/>
           <w:numId w:val="4"/>
         </w:numPr>
       </w:pPr>
-      <w:proofErr w:type="spellStart"/>
-      <w:r>
-        <w:rPr>
-          <w:i/>
-          <w:iCs/>
-        </w:rPr>
-        <w:t>name</w:t>
-      </w:r>
-      <w:proofErr w:type="spellEnd"/>
-      <w:r>
-        <w:rPr>
-          <w:i/>
-          <w:iCs/>
-        </w:rPr>
-        <w:t xml:space="preserve"> </w:t>
+      <w:r>
+        <w:rPr>
+          <w:i/>
+          <w:iCs/>
+        </w:rPr>
+        <w:t xml:space="preserve">name </w:t>
       </w:r>
       <w:r>
         <w:t xml:space="preserve">est </w:t>
@@ -2243,13 +2037,12 @@
     </w:p>
     <w:p>
       <w:pPr>
-        <w:pStyle w:val="Paragraphedeliste"/>
+        <w:pStyle w:val="ListParagraph"/>
         <w:numPr>
           <w:ilvl w:val="0"/>
           <w:numId w:val="4"/>
         </w:numPr>
       </w:pPr>
-      <w:proofErr w:type="spellStart"/>
       <w:r>
         <w:rPr>
           <w:i/>
@@ -2257,7 +2050,6 @@
         </w:rPr>
         <w:t>postcode</w:t>
       </w:r>
-      <w:proofErr w:type="spellEnd"/>
       <w:r>
         <w:rPr>
           <w:i/>
@@ -2275,7 +2067,7 @@
     <w:p/>
     <w:p>
       <w:pPr>
-        <w:pStyle w:val="Titre2"/>
+        <w:pStyle w:val="Heading2"/>
       </w:pPr>
       <w:r>
         <w:t>Country</w:t>
@@ -2306,7 +2098,7 @@
     </w:p>
     <w:p>
       <w:pPr>
-        <w:pStyle w:val="Paragraphedeliste"/>
+        <w:pStyle w:val="ListParagraph"/>
         <w:numPr>
           <w:ilvl w:val="0"/>
           <w:numId w:val="4"/>
@@ -2319,7 +2111,6 @@
         </w:rPr>
         <w:t xml:space="preserve"> </w:t>
       </w:r>
-      <w:proofErr w:type="spellStart"/>
       <w:r>
         <w:rPr>
           <w:i/>
@@ -2334,7 +2125,6 @@
         </w:rPr>
         <w:t>EN</w:t>
       </w:r>
-      <w:proofErr w:type="spellEnd"/>
       <w:r>
         <w:rPr>
           <w:i/>
@@ -2360,33 +2150,21 @@
     </w:p>
     <w:p>
       <w:pPr>
-        <w:pStyle w:val="Paragraphedeliste"/>
+        <w:pStyle w:val="ListParagraph"/>
         <w:numPr>
           <w:ilvl w:val="0"/>
           <w:numId w:val="4"/>
         </w:numPr>
       </w:pPr>
-      <w:proofErr w:type="spellStart"/>
-      <w:r>
-        <w:rPr>
-          <w:i/>
-          <w:iCs/>
-        </w:rPr>
-        <w:t>nameFR</w:t>
-      </w:r>
-      <w:proofErr w:type="spellEnd"/>
-      <w:r>
-        <w:rPr>
-          <w:i/>
-          <w:iCs/>
-        </w:rPr>
-        <w:t xml:space="preserve"> </w:t>
-      </w:r>
-      <w:r>
-        <w:t>est une chaine de caractères permettant de stocker le nom du pays en</w:t>
-      </w:r>
-      <w:r>
-        <w:t xml:space="preserve"> français</w:t>
+      <w:r>
+        <w:rPr>
+          <w:i/>
+          <w:iCs/>
+        </w:rPr>
+        <w:t xml:space="preserve">nameFR </w:t>
+      </w:r>
+      <w:r>
+        <w:t>est une chaine de caractères permettant de stocker le nom du pays en français</w:t>
       </w:r>
     </w:p>
     <w:p/>
@@ -2394,20 +2172,17 @@
     <w:p/>
     <w:p>
       <w:pPr>
-        <w:pStyle w:val="Titre2"/>
-      </w:pPr>
-      <w:proofErr w:type="spellStart"/>
+        <w:pStyle w:val="Heading2"/>
+      </w:pPr>
       <w:r>
         <w:lastRenderedPageBreak/>
         <w:t>Brewery</w:t>
       </w:r>
-      <w:proofErr w:type="spellEnd"/>
     </w:p>
     <w:p>
       <w:r>
         <w:t xml:space="preserve">La table </w:t>
       </w:r>
-      <w:proofErr w:type="spellStart"/>
       <w:r>
         <w:rPr>
           <w:b/>
@@ -2415,17 +2190,7 @@
           <w:i/>
           <w:iCs/>
         </w:rPr>
-        <w:t>Brewery</w:t>
-      </w:r>
-      <w:proofErr w:type="spellEnd"/>
-      <w:r>
-        <w:rPr>
-          <w:b/>
-          <w:bCs/>
-          <w:i/>
-          <w:iCs/>
-        </w:rPr>
-        <w:t xml:space="preserve"> </w:t>
+        <w:t xml:space="preserve">Brewery </w:t>
       </w:r>
       <w:r>
         <w:t>permet de stocker les informations relatives aux différentes brasseries des bières mise en vente.</w:t>
@@ -2433,13 +2198,12 @@
     </w:p>
     <w:p>
       <w:pPr>
-        <w:pStyle w:val="Paragraphedeliste"/>
+        <w:pStyle w:val="ListParagraph"/>
         <w:numPr>
           <w:ilvl w:val="0"/>
           <w:numId w:val="4"/>
         </w:numPr>
       </w:pPr>
-      <w:proofErr w:type="spellStart"/>
       <w:r>
         <w:rPr>
           <w:i/>
@@ -2454,7 +2218,6 @@
         </w:rPr>
         <w:t>EN</w:t>
       </w:r>
-      <w:proofErr w:type="spellEnd"/>
       <w:r>
         <w:rPr>
           <w:i/>
@@ -2463,38 +2226,23 @@
         <w:t xml:space="preserve"> </w:t>
       </w:r>
       <w:r>
-        <w:t xml:space="preserve">est une chaine de caractères permettant de stocker le nom </w:t>
-      </w:r>
-      <w:r>
-        <w:t>de la brasserie</w:t>
-      </w:r>
-      <w:r>
-        <w:t xml:space="preserve"> en anglais, elle sert aussi de clé primaire à la table.</w:t>
-      </w:r>
-    </w:p>
-    <w:p>
-      <w:pPr>
-        <w:pStyle w:val="Paragraphedeliste"/>
+        <w:t>est une chaine de caractères permettant de stocker le nom de la brasserie en anglais, elle sert aussi de clé primaire à la table.</w:t>
+      </w:r>
+    </w:p>
+    <w:p>
+      <w:pPr>
+        <w:pStyle w:val="ListParagraph"/>
         <w:numPr>
           <w:ilvl w:val="0"/>
           <w:numId w:val="4"/>
         </w:numPr>
       </w:pPr>
-      <w:proofErr w:type="spellStart"/>
-      <w:r>
-        <w:rPr>
-          <w:i/>
-          <w:iCs/>
-        </w:rPr>
-        <w:t>nameFR</w:t>
-      </w:r>
-      <w:proofErr w:type="spellEnd"/>
-      <w:r>
-        <w:rPr>
-          <w:i/>
-          <w:iCs/>
-        </w:rPr>
-        <w:t xml:space="preserve"> </w:t>
+      <w:r>
+        <w:rPr>
+          <w:i/>
+          <w:iCs/>
+        </w:rPr>
+        <w:t xml:space="preserve">nameFR </w:t>
       </w:r>
       <w:r>
         <w:t xml:space="preserve">est une chaine de caractères permettant de stocker le nom </w:t>
@@ -2509,22 +2257,16 @@
     <w:p/>
     <w:p>
       <w:pPr>
-        <w:pStyle w:val="Titre2"/>
-      </w:pPr>
-      <w:proofErr w:type="spellStart"/>
-      <w:r>
-        <w:t>BeerType</w:t>
-      </w:r>
-      <w:proofErr w:type="spellEnd"/>
-      <w:r>
-        <w:t xml:space="preserve"> </w:t>
+        <w:pStyle w:val="Heading2"/>
+      </w:pPr>
+      <w:r>
+        <w:t xml:space="preserve">BeerType </w:t>
       </w:r>
     </w:p>
     <w:p>
       <w:r>
         <w:t xml:space="preserve">La table </w:t>
       </w:r>
-      <w:proofErr w:type="spellStart"/>
       <w:r>
         <w:rPr>
           <w:b/>
@@ -2532,17 +2274,7 @@
           <w:i/>
           <w:iCs/>
         </w:rPr>
-        <w:t>BeerType</w:t>
-      </w:r>
-      <w:proofErr w:type="spellEnd"/>
-      <w:r>
-        <w:rPr>
-          <w:b/>
-          <w:bCs/>
-          <w:i/>
-          <w:iCs/>
-        </w:rPr>
-        <w:t xml:space="preserve"> </w:t>
+        <w:t xml:space="preserve">BeerType </w:t>
       </w:r>
       <w:r>
         <w:t>permet de stocker les informations relatives aux différents types de bières mise en vente.</w:t>
@@ -2550,13 +2282,12 @@
     </w:p>
     <w:p>
       <w:pPr>
-        <w:pStyle w:val="Paragraphedeliste"/>
+        <w:pStyle w:val="ListParagraph"/>
         <w:numPr>
           <w:ilvl w:val="0"/>
           <w:numId w:val="4"/>
         </w:numPr>
       </w:pPr>
-      <w:proofErr w:type="spellStart"/>
       <w:r>
         <w:rPr>
           <w:i/>
@@ -2571,7 +2302,6 @@
         </w:rPr>
         <w:t>EN</w:t>
       </w:r>
-      <w:proofErr w:type="spellEnd"/>
       <w:r>
         <w:rPr>
           <w:i/>
@@ -2580,38 +2310,23 @@
         <w:t xml:space="preserve"> </w:t>
       </w:r>
       <w:r>
-        <w:t xml:space="preserve">est une chaine de caractères permettant de stocker le </w:t>
-      </w:r>
-      <w:r>
-        <w:t>type de bière</w:t>
-      </w:r>
-      <w:r>
-        <w:t xml:space="preserve"> en anglais, elle sert aussi de clé primaire à la table.</w:t>
-      </w:r>
-    </w:p>
-    <w:p>
-      <w:pPr>
-        <w:pStyle w:val="Paragraphedeliste"/>
+        <w:t>est une chaine de caractères permettant de stocker le type de bière en anglais, elle sert aussi de clé primaire à la table.</w:t>
+      </w:r>
+    </w:p>
+    <w:p>
+      <w:pPr>
+        <w:pStyle w:val="ListParagraph"/>
         <w:numPr>
           <w:ilvl w:val="0"/>
           <w:numId w:val="4"/>
         </w:numPr>
       </w:pPr>
-      <w:proofErr w:type="spellStart"/>
-      <w:r>
-        <w:rPr>
-          <w:i/>
-          <w:iCs/>
-        </w:rPr>
-        <w:t>nameFR</w:t>
-      </w:r>
-      <w:proofErr w:type="spellEnd"/>
-      <w:r>
-        <w:rPr>
-          <w:i/>
-          <w:iCs/>
-        </w:rPr>
-        <w:t xml:space="preserve"> </w:t>
+      <w:r>
+        <w:rPr>
+          <w:i/>
+          <w:iCs/>
+        </w:rPr>
+        <w:t xml:space="preserve">nameFR </w:t>
       </w:r>
       <w:r>
         <w:t>est une chaine de caractères permettant de stocker le type de bière en français</w:t>
@@ -2620,19 +2335,16 @@
     <w:p/>
     <w:p>
       <w:pPr>
-        <w:pStyle w:val="Titre2"/>
-      </w:pPr>
-      <w:proofErr w:type="spellStart"/>
+        <w:pStyle w:val="Heading2"/>
+      </w:pPr>
       <w:r>
         <w:t>BeerColor</w:t>
       </w:r>
-      <w:proofErr w:type="spellEnd"/>
     </w:p>
     <w:p>
       <w:r>
         <w:t xml:space="preserve">La table </w:t>
       </w:r>
-      <w:proofErr w:type="spellStart"/>
       <w:r>
         <w:rPr>
           <w:b/>
@@ -2640,17 +2352,7 @@
           <w:i/>
           <w:iCs/>
         </w:rPr>
-        <w:t>BeerColor</w:t>
-      </w:r>
-      <w:proofErr w:type="spellEnd"/>
-      <w:r>
-        <w:rPr>
-          <w:b/>
-          <w:bCs/>
-          <w:i/>
-          <w:iCs/>
-        </w:rPr>
-        <w:t xml:space="preserve"> </w:t>
+        <w:t xml:space="preserve">BeerColor </w:t>
       </w:r>
       <w:r>
         <w:t>permet de stocker les informations relatives aux différentes couleurs des bières mise en vente (Blonde, brune,…).</w:t>
@@ -2658,13 +2360,12 @@
     </w:p>
     <w:p>
       <w:pPr>
-        <w:pStyle w:val="Paragraphedeliste"/>
+        <w:pStyle w:val="ListParagraph"/>
         <w:numPr>
           <w:ilvl w:val="0"/>
           <w:numId w:val="4"/>
         </w:numPr>
       </w:pPr>
-      <w:proofErr w:type="spellStart"/>
       <w:r>
         <w:rPr>
           <w:i/>
@@ -2679,7 +2380,6 @@
         </w:rPr>
         <w:t>EN</w:t>
       </w:r>
-      <w:proofErr w:type="spellEnd"/>
       <w:r>
         <w:rPr>
           <w:i/>
@@ -2688,38 +2388,23 @@
         <w:t xml:space="preserve"> </w:t>
       </w:r>
       <w:r>
-        <w:t xml:space="preserve">est une chaine de caractères permettant de stocker </w:t>
-      </w:r>
-      <w:r>
-        <w:t>la couleur de la bière</w:t>
-      </w:r>
-      <w:r>
-        <w:t xml:space="preserve"> en anglais, elle sert aussi de clé primaire à la table.</w:t>
-      </w:r>
-    </w:p>
-    <w:p>
-      <w:pPr>
-        <w:pStyle w:val="Paragraphedeliste"/>
+        <w:t>est une chaine de caractères permettant de stocker la couleur de la bière en anglais, elle sert aussi de clé primaire à la table.</w:t>
+      </w:r>
+    </w:p>
+    <w:p>
+      <w:pPr>
+        <w:pStyle w:val="ListParagraph"/>
         <w:numPr>
           <w:ilvl w:val="0"/>
           <w:numId w:val="4"/>
         </w:numPr>
       </w:pPr>
-      <w:proofErr w:type="spellStart"/>
-      <w:r>
-        <w:rPr>
-          <w:i/>
-          <w:iCs/>
-        </w:rPr>
-        <w:t>nameFR</w:t>
-      </w:r>
-      <w:proofErr w:type="spellEnd"/>
-      <w:r>
-        <w:rPr>
-          <w:i/>
-          <w:iCs/>
-        </w:rPr>
-        <w:t xml:space="preserve"> </w:t>
+      <w:r>
+        <w:rPr>
+          <w:i/>
+          <w:iCs/>
+        </w:rPr>
+        <w:t xml:space="preserve">nameFR </w:t>
       </w:r>
       <w:r>
         <w:t>est une chaine de caractères permettant de stocker la couleur de la bière en français</w:t>
@@ -2739,7 +2424,7 @@
 </file>
 
 <file path=word/endnotes.xml><?xml version="1.0" encoding="utf-8"?>
-<w:endnotes xmlns:wpc="http://schemas.microsoft.com/office/word/2010/wordprocessingCanvas" xmlns:cx="http://schemas.microsoft.com/office/drawing/2014/chartex" xmlns:cx1="http://schemas.microsoft.com/office/drawing/2015/9/8/chartex" xmlns:cx2="http://schemas.microsoft.com/office/drawing/2015/10/21/chartex" xmlns:cx3="http://schemas.microsoft.com/office/drawing/2016/5/9/chartex" xmlns:cx4="http://schemas.microsoft.com/office/drawing/2016/5/10/chartex" xmlns:cx5="http://schemas.microsoft.com/office/drawing/2016/5/11/chartex" xmlns:cx6="http://schemas.microsoft.com/office/drawing/2016/5/12/chartex" xmlns:cx7="http://schemas.microsoft.com/office/drawing/2016/5/13/chartex" xmlns:cx8="http://schemas.microsoft.com/office/drawing/2016/5/14/chartex" xmlns:mc="http://schemas.openxmlformats.org/markup-compatibility/2006" xmlns:aink="http://schemas.microsoft.com/office/drawing/2016/ink" xmlns:am3d="http://schemas.microsoft.com/office/drawing/2017/model3d" xmlns:o="urn:schemas-microsoft-com:office:office" xmlns:r="http://schemas.openxmlformats.org/officeDocument/2006/relationships" xmlns:m="http://schemas.openxmlformats.org/officeDocument/2006/math" xmlns:v="urn:schemas-microsoft-com:vml" xmlns:wp14="http://schemas.microsoft.com/office/word/2010/wordprocessingDrawing" xmlns:wp="http://schemas.openxmlformats.org/drawingml/2006/wordprocessingDrawing" xmlns:w10="urn:schemas-microsoft-com:office:word" xmlns:w="http://schemas.openxmlformats.org/wordprocessingml/2006/main" xmlns:w14="http://schemas.microsoft.com/office/word/2010/wordml" xmlns:w15="http://schemas.microsoft.com/office/word/2012/wordml" xmlns:w16cex="http://schemas.microsoft.com/office/word/2018/wordml/cex" xmlns:w16cid="http://schemas.microsoft.com/office/word/2016/wordml/cid" xmlns:w16="http://schemas.microsoft.com/office/word/2018/wordml" xmlns:w16se="http://schemas.microsoft.com/office/word/2015/wordml/symex" xmlns:wpg="http://schemas.microsoft.com/office/word/2010/wordprocessingGroup" xmlns:wpi="http://schemas.microsoft.com/office/word/2010/wordprocessingInk" xmlns:wne="http://schemas.microsoft.com/office/word/2006/wordml" xmlns:wps="http://schemas.microsoft.com/office/word/2010/wordprocessingShape" mc:Ignorable="w14 w15 w16se w16cid w16 w16cex wp14">
+<w:endnotes xmlns:wpc="http://schemas.microsoft.com/office/word/2010/wordprocessingCanvas" xmlns:cx="http://schemas.microsoft.com/office/drawing/2014/chartex" xmlns:cx1="http://schemas.microsoft.com/office/drawing/2015/9/8/chartex" xmlns:cx2="http://schemas.microsoft.com/office/drawing/2015/10/21/chartex" xmlns:cx3="http://schemas.microsoft.com/office/drawing/2016/5/9/chartex" xmlns:cx4="http://schemas.microsoft.com/office/drawing/2016/5/10/chartex" xmlns:cx5="http://schemas.microsoft.com/office/drawing/2016/5/11/chartex" xmlns:cx6="http://schemas.microsoft.com/office/drawing/2016/5/12/chartex" xmlns:cx7="http://schemas.microsoft.com/office/drawing/2016/5/13/chartex" xmlns:cx8="http://schemas.microsoft.com/office/drawing/2016/5/14/chartex" xmlns:mc="http://schemas.openxmlformats.org/markup-compatibility/2006" xmlns:aink="http://schemas.microsoft.com/office/drawing/2016/ink" xmlns:am3d="http://schemas.microsoft.com/office/drawing/2017/model3d" xmlns:o="urn:schemas-microsoft-com:office:office" xmlns:r="http://schemas.openxmlformats.org/officeDocument/2006/relationships" xmlns:m="http://schemas.openxmlformats.org/officeDocument/2006/math" xmlns:v="urn:schemas-microsoft-com:vml" xmlns:wp14="http://schemas.microsoft.com/office/word/2010/wordprocessingDrawing" xmlns:wp="http://schemas.openxmlformats.org/drawingml/2006/wordprocessingDrawing" xmlns:w10="urn:schemas-microsoft-com:office:word" xmlns:w="http://schemas.openxmlformats.org/wordprocessingml/2006/main" xmlns:w14="http://schemas.microsoft.com/office/word/2010/wordml" xmlns:w15="http://schemas.microsoft.com/office/word/2012/wordml" xmlns:w16cid="http://schemas.microsoft.com/office/word/2016/wordml/cid" xmlns:w16se="http://schemas.microsoft.com/office/word/2015/wordml/symex" xmlns:wpg="http://schemas.microsoft.com/office/word/2010/wordprocessingGroup" xmlns:wpi="http://schemas.microsoft.com/office/word/2010/wordprocessingInk" xmlns:wne="http://schemas.microsoft.com/office/word/2006/wordml" xmlns:wps="http://schemas.microsoft.com/office/word/2010/wordprocessingShape" mc:Ignorable="w14 w15 w16se w16cid wp14">
   <w:endnote w:type="separator" w:id="-1">
     <w:p>
       <w:r>
@@ -2758,7 +2443,7 @@
 </file>
 
 <file path=word/footnotes.xml><?xml version="1.0" encoding="utf-8"?>
-<w:footnotes xmlns:wpc="http://schemas.microsoft.com/office/word/2010/wordprocessingCanvas" xmlns:cx="http://schemas.microsoft.com/office/drawing/2014/chartex" xmlns:cx1="http://schemas.microsoft.com/office/drawing/2015/9/8/chartex" xmlns:cx2="http://schemas.microsoft.com/office/drawing/2015/10/21/chartex" xmlns:cx3="http://schemas.microsoft.com/office/drawing/2016/5/9/chartex" xmlns:cx4="http://schemas.microsoft.com/office/drawing/2016/5/10/chartex" xmlns:cx5="http://schemas.microsoft.com/office/drawing/2016/5/11/chartex" xmlns:cx6="http://schemas.microsoft.com/office/drawing/2016/5/12/chartex" xmlns:cx7="http://schemas.microsoft.com/office/drawing/2016/5/13/chartex" xmlns:cx8="http://schemas.microsoft.com/office/drawing/2016/5/14/chartex" xmlns:mc="http://schemas.openxmlformats.org/markup-compatibility/2006" xmlns:aink="http://schemas.microsoft.com/office/drawing/2016/ink" xmlns:am3d="http://schemas.microsoft.com/office/drawing/2017/model3d" xmlns:o="urn:schemas-microsoft-com:office:office" xmlns:r="http://schemas.openxmlformats.org/officeDocument/2006/relationships" xmlns:m="http://schemas.openxmlformats.org/officeDocument/2006/math" xmlns:v="urn:schemas-microsoft-com:vml" xmlns:wp14="http://schemas.microsoft.com/office/word/2010/wordprocessingDrawing" xmlns:wp="http://schemas.openxmlformats.org/drawingml/2006/wordprocessingDrawing" xmlns:w10="urn:schemas-microsoft-com:office:word" xmlns:w="http://schemas.openxmlformats.org/wordprocessingml/2006/main" xmlns:w14="http://schemas.microsoft.com/office/word/2010/wordml" xmlns:w15="http://schemas.microsoft.com/office/word/2012/wordml" xmlns:w16cex="http://schemas.microsoft.com/office/word/2018/wordml/cex" xmlns:w16cid="http://schemas.microsoft.com/office/word/2016/wordml/cid" xmlns:w16="http://schemas.microsoft.com/office/word/2018/wordml" xmlns:w16se="http://schemas.microsoft.com/office/word/2015/wordml/symex" xmlns:wpg="http://schemas.microsoft.com/office/word/2010/wordprocessingGroup" xmlns:wpi="http://schemas.microsoft.com/office/word/2010/wordprocessingInk" xmlns:wne="http://schemas.microsoft.com/office/word/2006/wordml" xmlns:wps="http://schemas.microsoft.com/office/word/2010/wordprocessingShape" mc:Ignorable="w14 w15 w16se w16cid w16 w16cex wp14">
+<w:footnotes xmlns:wpc="http://schemas.microsoft.com/office/word/2010/wordprocessingCanvas" xmlns:cx="http://schemas.microsoft.com/office/drawing/2014/chartex" xmlns:cx1="http://schemas.microsoft.com/office/drawing/2015/9/8/chartex" xmlns:cx2="http://schemas.microsoft.com/office/drawing/2015/10/21/chartex" xmlns:cx3="http://schemas.microsoft.com/office/drawing/2016/5/9/chartex" xmlns:cx4="http://schemas.microsoft.com/office/drawing/2016/5/10/chartex" xmlns:cx5="http://schemas.microsoft.com/office/drawing/2016/5/11/chartex" xmlns:cx6="http://schemas.microsoft.com/office/drawing/2016/5/12/chartex" xmlns:cx7="http://schemas.microsoft.com/office/drawing/2016/5/13/chartex" xmlns:cx8="http://schemas.microsoft.com/office/drawing/2016/5/14/chartex" xmlns:mc="http://schemas.openxmlformats.org/markup-compatibility/2006" xmlns:aink="http://schemas.microsoft.com/office/drawing/2016/ink" xmlns:am3d="http://schemas.microsoft.com/office/drawing/2017/model3d" xmlns:o="urn:schemas-microsoft-com:office:office" xmlns:r="http://schemas.openxmlformats.org/officeDocument/2006/relationships" xmlns:m="http://schemas.openxmlformats.org/officeDocument/2006/math" xmlns:v="urn:schemas-microsoft-com:vml" xmlns:wp14="http://schemas.microsoft.com/office/word/2010/wordprocessingDrawing" xmlns:wp="http://schemas.openxmlformats.org/drawingml/2006/wordprocessingDrawing" xmlns:w10="urn:schemas-microsoft-com:office:word" xmlns:w="http://schemas.openxmlformats.org/wordprocessingml/2006/main" xmlns:w14="http://schemas.microsoft.com/office/word/2010/wordml" xmlns:w15="http://schemas.microsoft.com/office/word/2012/wordml" xmlns:w16cid="http://schemas.microsoft.com/office/word/2016/wordml/cid" xmlns:w16se="http://schemas.microsoft.com/office/word/2015/wordml/symex" xmlns:wpg="http://schemas.microsoft.com/office/word/2010/wordprocessingGroup" xmlns:wpi="http://schemas.microsoft.com/office/word/2010/wordprocessingInk" xmlns:wne="http://schemas.microsoft.com/office/word/2006/wordml" xmlns:wps="http://schemas.microsoft.com/office/word/2010/wordprocessingShape" mc:Ignorable="w14 w15 w16se w16cid wp14">
   <w:footnote w:type="separator" w:id="-1">
     <w:p>
       <w:r>
@@ -2777,7 +2462,7 @@
 </file>
 
 <file path=word/header1.xml><?xml version="1.0" encoding="utf-8"?>
-<w:hdr xmlns:wpc="http://schemas.microsoft.com/office/word/2010/wordprocessingCanvas" xmlns:cx="http://schemas.microsoft.com/office/drawing/2014/chartex" xmlns:cx1="http://schemas.microsoft.com/office/drawing/2015/9/8/chartex" xmlns:cx2="http://schemas.microsoft.com/office/drawing/2015/10/21/chartex" xmlns:cx3="http://schemas.microsoft.com/office/drawing/2016/5/9/chartex" xmlns:cx4="http://schemas.microsoft.com/office/drawing/2016/5/10/chartex" xmlns:cx5="http://schemas.microsoft.com/office/drawing/2016/5/11/chartex" xmlns:cx6="http://schemas.microsoft.com/office/drawing/2016/5/12/chartex" xmlns:cx7="http://schemas.microsoft.com/office/drawing/2016/5/13/chartex" xmlns:cx8="http://schemas.microsoft.com/office/drawing/2016/5/14/chartex" xmlns:mc="http://schemas.openxmlformats.org/markup-compatibility/2006" xmlns:aink="http://schemas.microsoft.com/office/drawing/2016/ink" xmlns:am3d="http://schemas.microsoft.com/office/drawing/2017/model3d" xmlns:o="urn:schemas-microsoft-com:office:office" xmlns:r="http://schemas.openxmlformats.org/officeDocument/2006/relationships" xmlns:m="http://schemas.openxmlformats.org/officeDocument/2006/math" xmlns:v="urn:schemas-microsoft-com:vml" xmlns:wp14="http://schemas.microsoft.com/office/word/2010/wordprocessingDrawing" xmlns:wp="http://schemas.openxmlformats.org/drawingml/2006/wordprocessingDrawing" xmlns:w10="urn:schemas-microsoft-com:office:word" xmlns:w="http://schemas.openxmlformats.org/wordprocessingml/2006/main" xmlns:w14="http://schemas.microsoft.com/office/word/2010/wordml" xmlns:w15="http://schemas.microsoft.com/office/word/2012/wordml" xmlns:w16cex="http://schemas.microsoft.com/office/word/2018/wordml/cex" xmlns:w16cid="http://schemas.microsoft.com/office/word/2016/wordml/cid" xmlns:w16="http://schemas.microsoft.com/office/word/2018/wordml" xmlns:w16se="http://schemas.microsoft.com/office/word/2015/wordml/symex" xmlns:wpg="http://schemas.microsoft.com/office/word/2010/wordprocessingGroup" xmlns:wpi="http://schemas.microsoft.com/office/word/2010/wordprocessingInk" xmlns:wne="http://schemas.microsoft.com/office/word/2006/wordml" xmlns:wps="http://schemas.microsoft.com/office/word/2010/wordprocessingShape" mc:Ignorable="w14 w15 w16se w16cid w16 w16cex wp14">
+<w:hdr xmlns:wpc="http://schemas.microsoft.com/office/word/2010/wordprocessingCanvas" xmlns:cx="http://schemas.microsoft.com/office/drawing/2014/chartex" xmlns:cx1="http://schemas.microsoft.com/office/drawing/2015/9/8/chartex" xmlns:cx2="http://schemas.microsoft.com/office/drawing/2015/10/21/chartex" xmlns:cx3="http://schemas.microsoft.com/office/drawing/2016/5/9/chartex" xmlns:cx4="http://schemas.microsoft.com/office/drawing/2016/5/10/chartex" xmlns:cx5="http://schemas.microsoft.com/office/drawing/2016/5/11/chartex" xmlns:cx6="http://schemas.microsoft.com/office/drawing/2016/5/12/chartex" xmlns:cx7="http://schemas.microsoft.com/office/drawing/2016/5/13/chartex" xmlns:cx8="http://schemas.microsoft.com/office/drawing/2016/5/14/chartex" xmlns:mc="http://schemas.openxmlformats.org/markup-compatibility/2006" xmlns:aink="http://schemas.microsoft.com/office/drawing/2016/ink" xmlns:am3d="http://schemas.microsoft.com/office/drawing/2017/model3d" xmlns:o="urn:schemas-microsoft-com:office:office" xmlns:r="http://schemas.openxmlformats.org/officeDocument/2006/relationships" xmlns:m="http://schemas.openxmlformats.org/officeDocument/2006/math" xmlns:v="urn:schemas-microsoft-com:vml" xmlns:wp14="http://schemas.microsoft.com/office/word/2010/wordprocessingDrawing" xmlns:wp="http://schemas.openxmlformats.org/drawingml/2006/wordprocessingDrawing" xmlns:w10="urn:schemas-microsoft-com:office:word" xmlns:w="http://schemas.openxmlformats.org/wordprocessingml/2006/main" xmlns:w14="http://schemas.microsoft.com/office/word/2010/wordml" xmlns:w15="http://schemas.microsoft.com/office/word/2012/wordml" xmlns:w16cid="http://schemas.microsoft.com/office/word/2016/wordml/cid" xmlns:w16se="http://schemas.microsoft.com/office/word/2015/wordml/symex" xmlns:wpg="http://schemas.microsoft.com/office/word/2010/wordprocessingGroup" xmlns:wpi="http://schemas.microsoft.com/office/word/2010/wordprocessingInk" xmlns:wne="http://schemas.microsoft.com/office/word/2006/wordml" xmlns:wps="http://schemas.microsoft.com/office/word/2010/wordprocessingShape" mc:Ignorable="w14 w15 w16se w16cid wp14">
   <w:p>
     <w:pPr>
       <w:rPr>
@@ -2788,16 +2473,8 @@
       <w:rPr>
         <w:rFonts w:cs="Calibri"/>
       </w:rPr>
-      <w:t xml:space="preserve">Benjamin </w:t>
+      <w:t>Benjamin Delaive</w:t>
     </w:r>
-    <w:proofErr w:type="spellStart"/>
-    <w:r>
-      <w:rPr>
-        <w:rFonts w:cs="Calibri"/>
-      </w:rPr>
-      <w:t>Delaive</w:t>
-    </w:r>
-    <w:proofErr w:type="spellEnd"/>
     <w:r>
       <w:rPr>
         <w:rFonts w:cs="Calibri"/>
@@ -2877,7 +2554,7 @@
 </file>
 
 <file path=word/numbering.xml><?xml version="1.0" encoding="utf-8"?>
-<w:numbering xmlns:wpc="http://schemas.microsoft.com/office/word/2010/wordprocessingCanvas" xmlns:cx="http://schemas.microsoft.com/office/drawing/2014/chartex" xmlns:cx1="http://schemas.microsoft.com/office/drawing/2015/9/8/chartex" xmlns:cx2="http://schemas.microsoft.com/office/drawing/2015/10/21/chartex" xmlns:cx3="http://schemas.microsoft.com/office/drawing/2016/5/9/chartex" xmlns:cx4="http://schemas.microsoft.com/office/drawing/2016/5/10/chartex" xmlns:cx5="http://schemas.microsoft.com/office/drawing/2016/5/11/chartex" xmlns:cx6="http://schemas.microsoft.com/office/drawing/2016/5/12/chartex" xmlns:cx7="http://schemas.microsoft.com/office/drawing/2016/5/13/chartex" xmlns:cx8="http://schemas.microsoft.com/office/drawing/2016/5/14/chartex" xmlns:mc="http://schemas.openxmlformats.org/markup-compatibility/2006" xmlns:aink="http://schemas.microsoft.com/office/drawing/2016/ink" xmlns:am3d="http://schemas.microsoft.com/office/drawing/2017/model3d" xmlns:o="urn:schemas-microsoft-com:office:office" xmlns:r="http://schemas.openxmlformats.org/officeDocument/2006/relationships" xmlns:m="http://schemas.openxmlformats.org/officeDocument/2006/math" xmlns:v="urn:schemas-microsoft-com:vml" xmlns:wp14="http://schemas.microsoft.com/office/word/2010/wordprocessingDrawing" xmlns:wp="http://schemas.openxmlformats.org/drawingml/2006/wordprocessingDrawing" xmlns:w10="urn:schemas-microsoft-com:office:word" xmlns:w="http://schemas.openxmlformats.org/wordprocessingml/2006/main" xmlns:w14="http://schemas.microsoft.com/office/word/2010/wordml" xmlns:w15="http://schemas.microsoft.com/office/word/2012/wordml" xmlns:w16cex="http://schemas.microsoft.com/office/word/2018/wordml/cex" xmlns:w16cid="http://schemas.microsoft.com/office/word/2016/wordml/cid" xmlns:w16="http://schemas.microsoft.com/office/word/2018/wordml" xmlns:w16se="http://schemas.microsoft.com/office/word/2015/wordml/symex" xmlns:wpg="http://schemas.microsoft.com/office/word/2010/wordprocessingGroup" xmlns:wpi="http://schemas.microsoft.com/office/word/2010/wordprocessingInk" xmlns:wne="http://schemas.microsoft.com/office/word/2006/wordml" xmlns:wps="http://schemas.microsoft.com/office/word/2010/wordprocessingShape" mc:Ignorable="w14 w15 w16se w16cid w16 w16cex wp14">
+<w:numbering xmlns:wpc="http://schemas.microsoft.com/office/word/2010/wordprocessingCanvas" xmlns:cx="http://schemas.microsoft.com/office/drawing/2014/chartex" xmlns:cx1="http://schemas.microsoft.com/office/drawing/2015/9/8/chartex" xmlns:cx2="http://schemas.microsoft.com/office/drawing/2015/10/21/chartex" xmlns:cx3="http://schemas.microsoft.com/office/drawing/2016/5/9/chartex" xmlns:cx4="http://schemas.microsoft.com/office/drawing/2016/5/10/chartex" xmlns:cx5="http://schemas.microsoft.com/office/drawing/2016/5/11/chartex" xmlns:cx6="http://schemas.microsoft.com/office/drawing/2016/5/12/chartex" xmlns:cx7="http://schemas.microsoft.com/office/drawing/2016/5/13/chartex" xmlns:cx8="http://schemas.microsoft.com/office/drawing/2016/5/14/chartex" xmlns:mc="http://schemas.openxmlformats.org/markup-compatibility/2006" xmlns:aink="http://schemas.microsoft.com/office/drawing/2016/ink" xmlns:am3d="http://schemas.microsoft.com/office/drawing/2017/model3d" xmlns:o="urn:schemas-microsoft-com:office:office" xmlns:r="http://schemas.openxmlformats.org/officeDocument/2006/relationships" xmlns:m="http://schemas.openxmlformats.org/officeDocument/2006/math" xmlns:v="urn:schemas-microsoft-com:vml" xmlns:wp14="http://schemas.microsoft.com/office/word/2010/wordprocessingDrawing" xmlns:wp="http://schemas.openxmlformats.org/drawingml/2006/wordprocessingDrawing" xmlns:w10="urn:schemas-microsoft-com:office:word" xmlns:w="http://schemas.openxmlformats.org/wordprocessingml/2006/main" xmlns:w14="http://schemas.microsoft.com/office/word/2010/wordml" xmlns:w15="http://schemas.microsoft.com/office/word/2012/wordml" xmlns:w16cid="http://schemas.microsoft.com/office/word/2016/wordml/cid" xmlns:w16se="http://schemas.microsoft.com/office/word/2015/wordml/symex" xmlns:wpg="http://schemas.microsoft.com/office/word/2010/wordprocessingGroup" xmlns:wpi="http://schemas.microsoft.com/office/word/2010/wordprocessingInk" xmlns:wne="http://schemas.microsoft.com/office/word/2006/wordml" xmlns:wps="http://schemas.microsoft.com/office/word/2010/wordprocessingShape" mc:Ignorable="w14 w15 w16se w16cid wp14">
   <w:abstractNum w:abstractNumId="0" w15:restartNumberingAfterBreak="0">
     <w:nsid w:val="011F3E4A"/>
     <w:multiLevelType w:val="hybridMultilevel"/>
@@ -2998,7 +2675,7 @@
     <w:lvl w:ilvl="0" w:tplc="BF26B108">
       <w:start w:val="1"/>
       <w:numFmt w:val="decimal"/>
-      <w:pStyle w:val="Titre1"/>
+      <w:pStyle w:val="Heading1"/>
       <w:lvlText w:val="%1."/>
       <w:lvlJc w:val="left"/>
       <w:pPr>
@@ -3085,7 +2762,7 @@
     <w:lvl w:ilvl="0" w:tplc="38F4314C">
       <w:start w:val="1"/>
       <w:numFmt w:val="upperLetter"/>
-      <w:pStyle w:val="Titre2"/>
+      <w:pStyle w:val="Heading2"/>
       <w:lvlText w:val="%1."/>
       <w:lvlJc w:val="left"/>
       <w:pPr>
@@ -3270,7 +2947,7 @@
 </file>
 
 <file path=word/styles.xml><?xml version="1.0" encoding="utf-8"?>
-<w:styles xmlns:mc="http://schemas.openxmlformats.org/markup-compatibility/2006" xmlns:r="http://schemas.openxmlformats.org/officeDocument/2006/relationships" xmlns:w="http://schemas.openxmlformats.org/wordprocessingml/2006/main" xmlns:w14="http://schemas.microsoft.com/office/word/2010/wordml" xmlns:w15="http://schemas.microsoft.com/office/word/2012/wordml" xmlns:w16cex="http://schemas.microsoft.com/office/word/2018/wordml/cex" xmlns:w16cid="http://schemas.microsoft.com/office/word/2016/wordml/cid" xmlns:w16="http://schemas.microsoft.com/office/word/2018/wordml" xmlns:w16se="http://schemas.microsoft.com/office/word/2015/wordml/symex" mc:Ignorable="w14 w15 w16se w16cid w16 w16cex">
+<w:styles xmlns:mc="http://schemas.openxmlformats.org/markup-compatibility/2006" xmlns:r="http://schemas.openxmlformats.org/officeDocument/2006/relationships" xmlns:w="http://schemas.openxmlformats.org/wordprocessingml/2006/main" xmlns:w14="http://schemas.microsoft.com/office/word/2010/wordml" xmlns:w15="http://schemas.microsoft.com/office/word/2012/wordml" xmlns:w16cid="http://schemas.microsoft.com/office/word/2016/wordml/cid" xmlns:w16se="http://schemas.microsoft.com/office/word/2015/wordml/symex" mc:Ignorable="w14 w15 w16se w16cid">
   <w:docDefaults>
     <w:rPrDefault>
       <w:rPr>
@@ -3675,11 +3352,11 @@
       <w:rFonts w:ascii="Calibri" w:hAnsi="Calibri"/>
     </w:rPr>
   </w:style>
-  <w:style w:type="paragraph" w:styleId="Titre1">
+  <w:style w:type="paragraph" w:styleId="Heading1">
     <w:name w:val="heading 1"/>
     <w:basedOn w:val="Normal"/>
     <w:next w:val="Normal"/>
-    <w:link w:val="Titre1Car"/>
+    <w:link w:val="Heading1Char"/>
     <w:autoRedefine/>
     <w:uiPriority w:val="9"/>
     <w:qFormat/>
@@ -3701,11 +3378,11 @@
       <w:szCs w:val="32"/>
     </w:rPr>
   </w:style>
-  <w:style w:type="paragraph" w:styleId="Titre2">
+  <w:style w:type="paragraph" w:styleId="Heading2">
     <w:name w:val="heading 2"/>
     <w:basedOn w:val="Normal"/>
     <w:next w:val="Normal"/>
-    <w:link w:val="Titre2Car"/>
+    <w:link w:val="Heading2Char"/>
     <w:autoRedefine/>
     <w:uiPriority w:val="9"/>
     <w:unhideWhenUsed/>
@@ -3725,11 +3402,11 @@
       <w:szCs w:val="26"/>
     </w:rPr>
   </w:style>
-  <w:style w:type="paragraph" w:styleId="Titre3">
+  <w:style w:type="paragraph" w:styleId="Heading3">
     <w:name w:val="heading 3"/>
     <w:basedOn w:val="Normal"/>
     <w:next w:val="Normal"/>
-    <w:link w:val="Titre3Car"/>
+    <w:link w:val="Heading3Char"/>
     <w:autoRedefine/>
     <w:uiPriority w:val="9"/>
     <w:unhideWhenUsed/>
@@ -3750,11 +3427,11 @@
       <w:szCs w:val="24"/>
     </w:rPr>
   </w:style>
-  <w:style w:type="paragraph" w:styleId="Titre4">
+  <w:style w:type="paragraph" w:styleId="Heading4">
     <w:name w:val="heading 4"/>
     <w:basedOn w:val="Normal"/>
     <w:next w:val="Normal"/>
-    <w:link w:val="Titre4Car"/>
+    <w:link w:val="Heading4Char"/>
     <w:autoRedefine/>
     <w:uiPriority w:val="9"/>
     <w:unhideWhenUsed/>
@@ -3774,13 +3451,13 @@
       <w:color w:val="B15306" w:themeColor="accent4" w:themeShade="BF"/>
     </w:rPr>
   </w:style>
-  <w:style w:type="character" w:default="1" w:styleId="Policepardfaut">
+  <w:style w:type="character" w:default="1" w:styleId="DefaultParagraphFont">
     <w:name w:val="Default Paragraph Font"/>
     <w:uiPriority w:val="1"/>
     <w:semiHidden/>
     <w:unhideWhenUsed/>
   </w:style>
-  <w:style w:type="table" w:default="1" w:styleId="TableauNormal">
+  <w:style w:type="table" w:default="1" w:styleId="TableNormal">
     <w:name w:val="Normal Table"/>
     <w:uiPriority w:val="99"/>
     <w:semiHidden/>
@@ -3795,16 +3472,16 @@
       </w:tblCellMar>
     </w:tblPr>
   </w:style>
-  <w:style w:type="numbering" w:default="1" w:styleId="Aucuneliste">
+  <w:style w:type="numbering" w:default="1" w:styleId="NoList">
     <w:name w:val="No List"/>
     <w:uiPriority w:val="99"/>
     <w:semiHidden/>
     <w:unhideWhenUsed/>
   </w:style>
-  <w:style w:type="character" w:customStyle="1" w:styleId="Titre1Car">
-    <w:name w:val="Titre 1 Car"/>
-    <w:basedOn w:val="Policepardfaut"/>
-    <w:link w:val="Titre1"/>
+  <w:style w:type="character" w:customStyle="1" w:styleId="Heading1Char">
+    <w:name w:val="Heading 1 Char"/>
+    <w:basedOn w:val="DefaultParagraphFont"/>
+    <w:link w:val="Heading1"/>
     <w:uiPriority w:val="9"/>
     <w:rsid w:val="00FF2A7F"/>
     <w:rPr>
@@ -3814,10 +3491,10 @@
       <w:szCs w:val="32"/>
     </w:rPr>
   </w:style>
-  <w:style w:type="character" w:customStyle="1" w:styleId="Titre2Car">
-    <w:name w:val="Titre 2 Car"/>
-    <w:basedOn w:val="Policepardfaut"/>
-    <w:link w:val="Titre2"/>
+  <w:style w:type="character" w:customStyle="1" w:styleId="Heading2Char">
+    <w:name w:val="Heading 2 Char"/>
+    <w:basedOn w:val="DefaultParagraphFont"/>
+    <w:link w:val="Heading2"/>
     <w:uiPriority w:val="9"/>
     <w:rsid w:val="00DB741C"/>
     <w:rPr>
@@ -3827,10 +3504,10 @@
       <w:szCs w:val="26"/>
     </w:rPr>
   </w:style>
-  <w:style w:type="character" w:customStyle="1" w:styleId="Titre3Car">
-    <w:name w:val="Titre 3 Car"/>
-    <w:basedOn w:val="Policepardfaut"/>
-    <w:link w:val="Titre3"/>
+  <w:style w:type="character" w:customStyle="1" w:styleId="Heading3Char">
+    <w:name w:val="Heading 3 Char"/>
+    <w:basedOn w:val="DefaultParagraphFont"/>
+    <w:link w:val="Heading3"/>
     <w:uiPriority w:val="9"/>
     <w:rsid w:val="00DB741C"/>
     <w:rPr>
@@ -3842,10 +3519,10 @@
       <w:szCs w:val="24"/>
     </w:rPr>
   </w:style>
-  <w:style w:type="character" w:customStyle="1" w:styleId="Titre4Car">
-    <w:name w:val="Titre 4 Car"/>
-    <w:basedOn w:val="Policepardfaut"/>
-    <w:link w:val="Titre4"/>
+  <w:style w:type="character" w:customStyle="1" w:styleId="Heading4Char">
+    <w:name w:val="Heading 4 Char"/>
+    <w:basedOn w:val="DefaultParagraphFont"/>
+    <w:link w:val="Heading4"/>
     <w:uiPriority w:val="9"/>
     <w:rsid w:val="00DB741C"/>
     <w:rPr>
@@ -3856,11 +3533,11 @@
       <w:color w:val="B15306" w:themeColor="accent4" w:themeShade="BF"/>
     </w:rPr>
   </w:style>
-  <w:style w:type="paragraph" w:styleId="Titre">
+  <w:style w:type="paragraph" w:styleId="Title">
     <w:name w:val="Title"/>
     <w:basedOn w:val="Normal"/>
     <w:next w:val="Normal"/>
-    <w:link w:val="TitreCar"/>
+    <w:link w:val="TitleChar"/>
     <w:autoRedefine/>
     <w:uiPriority w:val="10"/>
     <w:qFormat/>
@@ -3877,10 +3554,10 @@
       <w:szCs w:val="56"/>
     </w:rPr>
   </w:style>
-  <w:style w:type="character" w:customStyle="1" w:styleId="TitreCar">
-    <w:name w:val="Titre Car"/>
-    <w:basedOn w:val="Policepardfaut"/>
-    <w:link w:val="Titre"/>
+  <w:style w:type="character" w:customStyle="1" w:styleId="TitleChar">
+    <w:name w:val="Title Char"/>
+    <w:basedOn w:val="DefaultParagraphFont"/>
+    <w:link w:val="Title"/>
     <w:uiPriority w:val="10"/>
     <w:rsid w:val="00DB741C"/>
     <w:rPr>
@@ -3891,7 +3568,7 @@
       <w:szCs w:val="56"/>
     </w:rPr>
   </w:style>
-  <w:style w:type="paragraph" w:styleId="Paragraphedeliste">
+  <w:style w:type="paragraph" w:styleId="ListParagraph">
     <w:name w:val="List Paragraph"/>
     <w:basedOn w:val="Normal"/>
     <w:uiPriority w:val="34"/>
@@ -3902,9 +3579,9 @@
       <w:contextualSpacing/>
     </w:pPr>
   </w:style>
-  <w:style w:type="paragraph" w:styleId="Sansinterligne">
+  <w:style w:type="paragraph" w:styleId="NoSpacing">
     <w:name w:val="No Spacing"/>
-    <w:link w:val="SansinterligneCar"/>
+    <w:link w:val="NoSpacingChar"/>
     <w:uiPriority w:val="1"/>
     <w:qFormat/>
     <w:rsid w:val="009F4FDC"/>
@@ -3916,10 +3593,10 @@
       <w:lang w:val="en-US"/>
     </w:rPr>
   </w:style>
-  <w:style w:type="character" w:customStyle="1" w:styleId="SansinterligneCar">
-    <w:name w:val="Sans interligne Car"/>
-    <w:basedOn w:val="Policepardfaut"/>
-    <w:link w:val="Sansinterligne"/>
+  <w:style w:type="character" w:customStyle="1" w:styleId="NoSpacingChar">
+    <w:name w:val="No Spacing Char"/>
+    <w:basedOn w:val="DefaultParagraphFont"/>
+    <w:link w:val="NoSpacing"/>
     <w:uiPriority w:val="1"/>
     <w:rsid w:val="009F4FDC"/>
     <w:rPr>
@@ -3927,9 +3604,9 @@
       <w:lang w:val="en-US"/>
     </w:rPr>
   </w:style>
-  <w:style w:type="paragraph" w:styleId="En-ttedetabledesmatires">
+  <w:style w:type="paragraph" w:styleId="TOCHeading">
     <w:name w:val="TOC Heading"/>
-    <w:basedOn w:val="Titre1"/>
+    <w:basedOn w:val="Heading1"/>
     <w:next w:val="Normal"/>
     <w:uiPriority w:val="39"/>
     <w:unhideWhenUsed/>
@@ -3946,7 +3623,7 @@
       <w:lang w:eastAsia="fr-BE"/>
     </w:rPr>
   </w:style>
-  <w:style w:type="paragraph" w:styleId="TM1">
+  <w:style w:type="paragraph" w:styleId="TOC1">
     <w:name w:val="toc 1"/>
     <w:basedOn w:val="Normal"/>
     <w:next w:val="Normal"/>
@@ -3958,9 +3635,9 @@
       <w:spacing w:after="100"/>
     </w:pPr>
   </w:style>
-  <w:style w:type="character" w:styleId="Lienhypertexte">
+  <w:style w:type="character" w:styleId="Hyperlink">
     <w:name w:val="Hyperlink"/>
-    <w:basedOn w:val="Policepardfaut"/>
+    <w:basedOn w:val="DefaultParagraphFont"/>
     <w:uiPriority w:val="99"/>
     <w:unhideWhenUsed/>
     <w:rsid w:val="000F06A6"/>
@@ -3969,10 +3646,10 @@
       <w:u w:val="single"/>
     </w:rPr>
   </w:style>
-  <w:style w:type="paragraph" w:styleId="En-tte">
+  <w:style w:type="paragraph" w:styleId="Header">
     <w:name w:val="header"/>
     <w:basedOn w:val="Normal"/>
-    <w:link w:val="En-tteCar"/>
+    <w:link w:val="HeaderChar"/>
     <w:uiPriority w:val="99"/>
     <w:unhideWhenUsed/>
     <w:rsid w:val="003B2E53"/>
@@ -3983,17 +3660,17 @@
       </w:tabs>
     </w:pPr>
   </w:style>
-  <w:style w:type="character" w:customStyle="1" w:styleId="En-tteCar">
-    <w:name w:val="En-tête Car"/>
-    <w:basedOn w:val="Policepardfaut"/>
-    <w:link w:val="En-tte"/>
+  <w:style w:type="character" w:customStyle="1" w:styleId="HeaderChar">
+    <w:name w:val="Header Char"/>
+    <w:basedOn w:val="DefaultParagraphFont"/>
+    <w:link w:val="Header"/>
     <w:uiPriority w:val="99"/>
     <w:rsid w:val="003B2E53"/>
   </w:style>
-  <w:style w:type="paragraph" w:styleId="Pieddepage">
+  <w:style w:type="paragraph" w:styleId="Footer">
     <w:name w:val="footer"/>
     <w:basedOn w:val="Normal"/>
-    <w:link w:val="PieddepageCar"/>
+    <w:link w:val="FooterChar"/>
     <w:uiPriority w:val="99"/>
     <w:unhideWhenUsed/>
     <w:rsid w:val="003B2E53"/>
@@ -4004,14 +3681,14 @@
       </w:tabs>
     </w:pPr>
   </w:style>
-  <w:style w:type="character" w:customStyle="1" w:styleId="PieddepageCar">
-    <w:name w:val="Pied de page Car"/>
-    <w:basedOn w:val="Policepardfaut"/>
-    <w:link w:val="Pieddepage"/>
+  <w:style w:type="character" w:customStyle="1" w:styleId="FooterChar">
+    <w:name w:val="Footer Char"/>
+    <w:basedOn w:val="DefaultParagraphFont"/>
+    <w:link w:val="Footer"/>
     <w:uiPriority w:val="99"/>
     <w:rsid w:val="003B2E53"/>
   </w:style>
-  <w:style w:type="paragraph" w:styleId="Lgende">
+  <w:style w:type="paragraph" w:styleId="Caption">
     <w:name w:val="caption"/>
     <w:basedOn w:val="Normal"/>
     <w:next w:val="Normal"/>
@@ -4034,7 +3711,7 @@
 </file>
 
 <file path=word/glossary/document.xml><?xml version="1.0" encoding="utf-8"?>
-<w:glossaryDocument xmlns:wpc="http://schemas.microsoft.com/office/word/2010/wordprocessingCanvas" xmlns:cx="http://schemas.microsoft.com/office/drawing/2014/chartex" xmlns:cx1="http://schemas.microsoft.com/office/drawing/2015/9/8/chartex" xmlns:cx2="http://schemas.microsoft.com/office/drawing/2015/10/21/chartex" xmlns:cx3="http://schemas.microsoft.com/office/drawing/2016/5/9/chartex" xmlns:cx4="http://schemas.microsoft.com/office/drawing/2016/5/10/chartex" xmlns:cx5="http://schemas.microsoft.com/office/drawing/2016/5/11/chartex" xmlns:cx6="http://schemas.microsoft.com/office/drawing/2016/5/12/chartex" xmlns:cx7="http://schemas.microsoft.com/office/drawing/2016/5/13/chartex" xmlns:cx8="http://schemas.microsoft.com/office/drawing/2016/5/14/chartex" xmlns:mc="http://schemas.openxmlformats.org/markup-compatibility/2006" xmlns:aink="http://schemas.microsoft.com/office/drawing/2016/ink" xmlns:am3d="http://schemas.microsoft.com/office/drawing/2017/model3d" xmlns:o="urn:schemas-microsoft-com:office:office" xmlns:r="http://schemas.openxmlformats.org/officeDocument/2006/relationships" xmlns:m="http://schemas.openxmlformats.org/officeDocument/2006/math" xmlns:v="urn:schemas-microsoft-com:vml" xmlns:wp14="http://schemas.microsoft.com/office/word/2010/wordprocessingDrawing" xmlns:wp="http://schemas.openxmlformats.org/drawingml/2006/wordprocessingDrawing" xmlns:w10="urn:schemas-microsoft-com:office:word" xmlns:w="http://schemas.openxmlformats.org/wordprocessingml/2006/main" xmlns:w14="http://schemas.microsoft.com/office/word/2010/wordml" xmlns:w15="http://schemas.microsoft.com/office/word/2012/wordml" xmlns:w16cex="http://schemas.microsoft.com/office/word/2018/wordml/cex" xmlns:w16cid="http://schemas.microsoft.com/office/word/2016/wordml/cid" xmlns:w16="http://schemas.microsoft.com/office/word/2018/wordml" xmlns:w16se="http://schemas.microsoft.com/office/word/2015/wordml/symex" xmlns:wpg="http://schemas.microsoft.com/office/word/2010/wordprocessingGroup" xmlns:wpi="http://schemas.microsoft.com/office/word/2010/wordprocessingInk" xmlns:wne="http://schemas.microsoft.com/office/word/2006/wordml" xmlns:wps="http://schemas.microsoft.com/office/word/2010/wordprocessingShape" mc:Ignorable="w14 w15 w16se w16cid w16 w16cex wp14">
+<w:glossaryDocument xmlns:wpc="http://schemas.microsoft.com/office/word/2010/wordprocessingCanvas" xmlns:cx="http://schemas.microsoft.com/office/drawing/2014/chartex" xmlns:cx1="http://schemas.microsoft.com/office/drawing/2015/9/8/chartex" xmlns:cx2="http://schemas.microsoft.com/office/drawing/2015/10/21/chartex" xmlns:cx3="http://schemas.microsoft.com/office/drawing/2016/5/9/chartex" xmlns:cx4="http://schemas.microsoft.com/office/drawing/2016/5/10/chartex" xmlns:cx5="http://schemas.microsoft.com/office/drawing/2016/5/11/chartex" xmlns:cx6="http://schemas.microsoft.com/office/drawing/2016/5/12/chartex" xmlns:cx7="http://schemas.microsoft.com/office/drawing/2016/5/13/chartex" xmlns:cx8="http://schemas.microsoft.com/office/drawing/2016/5/14/chartex" xmlns:mc="http://schemas.openxmlformats.org/markup-compatibility/2006" xmlns:aink="http://schemas.microsoft.com/office/drawing/2016/ink" xmlns:am3d="http://schemas.microsoft.com/office/drawing/2017/model3d" xmlns:o="urn:schemas-microsoft-com:office:office" xmlns:r="http://schemas.openxmlformats.org/officeDocument/2006/relationships" xmlns:m="http://schemas.openxmlformats.org/officeDocument/2006/math" xmlns:v="urn:schemas-microsoft-com:vml" xmlns:wp14="http://schemas.microsoft.com/office/word/2010/wordprocessingDrawing" xmlns:wp="http://schemas.openxmlformats.org/drawingml/2006/wordprocessingDrawing" xmlns:w10="urn:schemas-microsoft-com:office:word" xmlns:w="http://schemas.openxmlformats.org/wordprocessingml/2006/main" xmlns:w14="http://schemas.microsoft.com/office/word/2010/wordml" xmlns:w15="http://schemas.microsoft.com/office/word/2012/wordml" xmlns:w16cid="http://schemas.microsoft.com/office/word/2016/wordml/cid" xmlns:w16se="http://schemas.microsoft.com/office/word/2015/wordml/symex" xmlns:wpg="http://schemas.microsoft.com/office/word/2010/wordprocessingGroup" xmlns:wpi="http://schemas.microsoft.com/office/word/2010/wordprocessingInk" xmlns:wne="http://schemas.microsoft.com/office/word/2006/wordml" xmlns:wps="http://schemas.microsoft.com/office/word/2010/wordprocessingShape" mc:Ignorable="w14 w15 w16se w16cid wp14">
   <w:docParts>
     <w:docPart>
       <w:docPartPr>
@@ -4073,7 +3750,7 @@
 </file>
 
 <file path=word/glossary/fontTable.xml><?xml version="1.0" encoding="utf-8"?>
-<w:fonts xmlns:mc="http://schemas.openxmlformats.org/markup-compatibility/2006" xmlns:r="http://schemas.openxmlformats.org/officeDocument/2006/relationships" xmlns:w="http://schemas.openxmlformats.org/wordprocessingml/2006/main" xmlns:w14="http://schemas.microsoft.com/office/word/2010/wordml" xmlns:w15="http://schemas.microsoft.com/office/word/2012/wordml" xmlns:w16cex="http://schemas.microsoft.com/office/word/2018/wordml/cex" xmlns:w16cid="http://schemas.microsoft.com/office/word/2016/wordml/cid" xmlns:w16="http://schemas.microsoft.com/office/word/2018/wordml" xmlns:w16se="http://schemas.microsoft.com/office/word/2015/wordml/symex" mc:Ignorable="w14 w15 w16se w16cid w16 w16cex">
+<w:fonts xmlns:mc="http://schemas.openxmlformats.org/markup-compatibility/2006" xmlns:r="http://schemas.openxmlformats.org/officeDocument/2006/relationships" xmlns:w="http://schemas.openxmlformats.org/wordprocessingml/2006/main" xmlns:w14="http://schemas.microsoft.com/office/word/2010/wordml" xmlns:w15="http://schemas.microsoft.com/office/word/2012/wordml" xmlns:w16cid="http://schemas.microsoft.com/office/word/2016/wordml/cid" xmlns:w16se="http://schemas.microsoft.com/office/word/2015/wordml/symex" mc:Ignorable="w14 w15 w16se w16cid">
   <w:font w:name="Symbol">
     <w:panose1 w:val="05050102010706020507"/>
     <w:charset w:val="02"/>
@@ -4127,7 +3804,7 @@
 </file>
 
 <file path=word/glossary/settings.xml><?xml version="1.0" encoding="utf-8"?>
-<w:settings xmlns:mc="http://schemas.openxmlformats.org/markup-compatibility/2006" xmlns:o="urn:schemas-microsoft-com:office:office" xmlns:r="http://schemas.openxmlformats.org/officeDocument/2006/relationships" xmlns:m="http://schemas.openxmlformats.org/officeDocument/2006/math" xmlns:v="urn:schemas-microsoft-com:vml" xmlns:w10="urn:schemas-microsoft-com:office:word" xmlns:w="http://schemas.openxmlformats.org/wordprocessingml/2006/main" xmlns:w14="http://schemas.microsoft.com/office/word/2010/wordml" xmlns:w15="http://schemas.microsoft.com/office/word/2012/wordml" xmlns:w16cex="http://schemas.microsoft.com/office/word/2018/wordml/cex" xmlns:w16cid="http://schemas.microsoft.com/office/word/2016/wordml/cid" xmlns:w16="http://schemas.microsoft.com/office/word/2018/wordml" xmlns:w16se="http://schemas.microsoft.com/office/word/2015/wordml/symex" xmlns:sl="http://schemas.openxmlformats.org/schemaLibrary/2006/main" mc:Ignorable="w14 w15 w16se w16cid w16 w16cex">
+<w:settings xmlns:mc="http://schemas.openxmlformats.org/markup-compatibility/2006" xmlns:o="urn:schemas-microsoft-com:office:office" xmlns:r="http://schemas.openxmlformats.org/officeDocument/2006/relationships" xmlns:m="http://schemas.openxmlformats.org/officeDocument/2006/math" xmlns:v="urn:schemas-microsoft-com:vml" xmlns:w10="urn:schemas-microsoft-com:office:word" xmlns:w="http://schemas.openxmlformats.org/wordprocessingml/2006/main" xmlns:w14="http://schemas.microsoft.com/office/word/2010/wordml" xmlns:w15="http://schemas.microsoft.com/office/word/2012/wordml" xmlns:w16cid="http://schemas.microsoft.com/office/word/2016/wordml/cid" xmlns:w16se="http://schemas.microsoft.com/office/word/2015/wordml/symex" xmlns:sl="http://schemas.openxmlformats.org/schemaLibrary/2006/main" mc:Ignorable="w14 w15 w16se w16cid">
   <w:view w:val="normal"/>
   <w:defaultTabStop w:val="708"/>
   <w:hyphenationZone w:val="425"/>
@@ -4155,6 +3832,7 @@
     <w:rsid w:val="00A1651F"/>
     <w:rsid w:val="00B65B9C"/>
     <w:rsid w:val="00CF170D"/>
+    <w:rsid w:val="00DC76A1"/>
     <w:rsid w:val="00DD3DAB"/>
   </w:rsids>
   <m:mathPr>
@@ -4179,7 +3857,7 @@
 </file>
 
 <file path=word/glossary/styles.xml><?xml version="1.0" encoding="utf-8"?>
-<w:styles xmlns:mc="http://schemas.openxmlformats.org/markup-compatibility/2006" xmlns:r="http://schemas.openxmlformats.org/officeDocument/2006/relationships" xmlns:w="http://schemas.openxmlformats.org/wordprocessingml/2006/main" xmlns:w14="http://schemas.microsoft.com/office/word/2010/wordml" xmlns:w15="http://schemas.microsoft.com/office/word/2012/wordml" xmlns:w16cex="http://schemas.microsoft.com/office/word/2018/wordml/cex" xmlns:w16cid="http://schemas.microsoft.com/office/word/2016/wordml/cid" xmlns:w16="http://schemas.microsoft.com/office/word/2018/wordml" xmlns:w16se="http://schemas.microsoft.com/office/word/2015/wordml/symex" mc:Ignorable="w14 w15 w16se w16cid w16 w16cex">
+<w:styles xmlns:mc="http://schemas.openxmlformats.org/markup-compatibility/2006" xmlns:r="http://schemas.openxmlformats.org/officeDocument/2006/relationships" xmlns:w="http://schemas.openxmlformats.org/wordprocessingml/2006/main" xmlns:w14="http://schemas.microsoft.com/office/word/2010/wordml" xmlns:w15="http://schemas.microsoft.com/office/word/2012/wordml" xmlns:w16cid="http://schemas.microsoft.com/office/word/2016/wordml/cid" xmlns:w16se="http://schemas.microsoft.com/office/word/2015/wordml/symex" mc:Ignorable="w14 w15 w16se w16cid">
   <w:docDefaults>
     <w:rPrDefault>
       <w:rPr>
@@ -4577,13 +4255,13 @@
     <w:name w:val="Normal"/>
     <w:qFormat/>
   </w:style>
-  <w:style w:type="character" w:default="1" w:styleId="Policepardfaut">
+  <w:style w:type="character" w:default="1" w:styleId="DefaultParagraphFont">
     <w:name w:val="Default Paragraph Font"/>
     <w:uiPriority w:val="1"/>
     <w:semiHidden/>
     <w:unhideWhenUsed/>
   </w:style>
-  <w:style w:type="table" w:default="1" w:styleId="TableauNormal">
+  <w:style w:type="table" w:default="1" w:styleId="TableNormal">
     <w:name w:val="Normal Table"/>
     <w:uiPriority w:val="99"/>
     <w:semiHidden/>
@@ -4598,7 +4276,7 @@
       </w:tblCellMar>
     </w:tblPr>
   </w:style>
-  <w:style w:type="numbering" w:default="1" w:styleId="Aucuneliste">
+  <w:style w:type="numbering" w:default="1" w:styleId="NoList">
     <w:name w:val="No List"/>
     <w:uiPriority w:val="99"/>
     <w:semiHidden/>
@@ -4612,7 +4290,7 @@
 </file>
 
 <file path=word/glossary/webSettings.xml><?xml version="1.0" encoding="utf-8"?>
-<w:webSettings xmlns:mc="http://schemas.openxmlformats.org/markup-compatibility/2006" xmlns:r="http://schemas.openxmlformats.org/officeDocument/2006/relationships" xmlns:w="http://schemas.openxmlformats.org/wordprocessingml/2006/main" xmlns:w14="http://schemas.microsoft.com/office/word/2010/wordml" xmlns:w15="http://schemas.microsoft.com/office/word/2012/wordml" xmlns:w16cex="http://schemas.microsoft.com/office/word/2018/wordml/cex" xmlns:w16cid="http://schemas.microsoft.com/office/word/2016/wordml/cid" xmlns:w16="http://schemas.microsoft.com/office/word/2018/wordml" xmlns:w16se="http://schemas.microsoft.com/office/word/2015/wordml/symex" mc:Ignorable="w14 w15 w16se w16cid w16 w16cex">
+<w:webSettings xmlns:mc="http://schemas.openxmlformats.org/markup-compatibility/2006" xmlns:r="http://schemas.openxmlformats.org/officeDocument/2006/relationships" xmlns:w="http://schemas.openxmlformats.org/wordprocessingml/2006/main" xmlns:w14="http://schemas.microsoft.com/office/word/2010/wordml" xmlns:w15="http://schemas.microsoft.com/office/word/2012/wordml" xmlns:w16cid="http://schemas.microsoft.com/office/word/2016/wordml/cid" xmlns:w16se="http://schemas.microsoft.com/office/word/2015/wordml/symex" mc:Ignorable="w14 w15 w16se w16cid">
   <w:optimizeForBrowser/>
   <w:allowPNG/>
 </w:webSettings>
@@ -4854,7 +4532,7 @@
 </file>
 
 <file path=customXml/itemProps1.xml><?xml version="1.0" encoding="utf-8"?>
-<ds:datastoreItem xmlns:ds="http://schemas.openxmlformats.org/officeDocument/2006/customXml" ds:itemID="{CC8A1891-27F9-4D48-9B41-DBC68AE4244B}">
+<ds:datastoreItem xmlns:ds="http://schemas.openxmlformats.org/officeDocument/2006/customXml" ds:itemID="{D662F3FC-2A7E-4AE5-A36C-A97C693BC7A9}">
   <ds:schemaRefs>
     <ds:schemaRef ds:uri="http://schemas.openxmlformats.org/officeDocument/2006/bibliography"/>
   </ds:schemaRefs>

</xml_diff>

<commit_message>
Mise à jour rapport + ajout de vérification dans le controlleur
</commit_message>
<xml_diff>
--- a/Rapport.docx
+++ b/Rapport.docx
@@ -698,8 +698,6 @@
             </w:rPr>
             <w:t>Table des matières</w:t>
           </w:r>
-          <w:bookmarkStart w:id="0" w:name="_GoBack"/>
-          <w:bookmarkEnd w:id="0"/>
         </w:p>
         <w:p>
           <w:pPr>
@@ -1726,12 +1724,12 @@
       <w:pPr>
         <w:pStyle w:val="Heading1"/>
       </w:pPr>
-      <w:bookmarkStart w:id="1" w:name="_Toc57809820"/>
+      <w:bookmarkStart w:id="0" w:name="_Toc57809820"/>
       <w:r>
         <w:lastRenderedPageBreak/>
         <w:t>Domaine d’application</w:t>
       </w:r>
-      <w:bookmarkEnd w:id="1"/>
+      <w:bookmarkEnd w:id="0"/>
     </w:p>
     <w:p>
       <w:r>
@@ -1782,7 +1780,7 @@
           <w:noProof/>
         </w:rPr>
       </w:pPr>
-      <w:bookmarkStart w:id="2" w:name="_Toc57809821"/>
+      <w:bookmarkStart w:id="1" w:name="_Toc57809821"/>
       <w:r>
         <w:lastRenderedPageBreak/>
         <w:t>Base de donnée</w:t>
@@ -1793,18 +1791,34 @@
         </w:rPr>
         <w:t>s</w:t>
       </w:r>
-      <w:bookmarkEnd w:id="2"/>
-    </w:p>
-    <w:p>
+      <w:bookmarkEnd w:id="1"/>
+    </w:p>
+    <w:p>
+      <w:pPr>
+        <w:pStyle w:val="Heading2"/>
+      </w:pPr>
+      <w:r>
+        <w:t>Schéma conceptuel</w:t>
+      </w:r>
+    </w:p>
+    <w:p>
+      <w:pPr>
+        <w:pStyle w:val="Heading2"/>
+        <w:numPr>
+          <w:ilvl w:val="0"/>
+          <w:numId w:val="0"/>
+        </w:numPr>
+        <w:ind w:left="720" w:hanging="360"/>
+      </w:pPr>
       <w:r>
         <w:rPr>
           <w:noProof/>
         </w:rPr>
         <w:drawing>
-          <wp:inline distT="0" distB="0" distL="0" distR="0" wp14:anchorId="6A8A56C4" wp14:editId="68C08C69">
-            <wp:extent cx="5951220" cy="5171405"/>
+          <wp:inline distT="0" distB="0" distL="0" distR="0" wp14:anchorId="1D03B1BB" wp14:editId="670EEB57">
+            <wp:extent cx="5753100" cy="2743200"/>
             <wp:effectExtent l="0" t="0" r="0" b="0"/>
-            <wp:docPr id="3" name="Image 3"/>
+            <wp:docPr id="1" name="Picture 1"/>
             <wp:cNvGraphicFramePr>
               <a:graphicFrameLocks xmlns:a="http://schemas.openxmlformats.org/drawingml/2006/main" noChangeAspect="1"/>
             </wp:cNvGraphicFramePr>
@@ -1818,7 +1832,7 @@
                     </pic:cNvPicPr>
                   </pic:nvPicPr>
                   <pic:blipFill>
-                    <a:blip r:embed="rId8">
+                    <a:blip r:embed="rId8" cstate="print">
                       <a:extLst>
                         <a:ext uri="{28A0092B-C50C-407E-A947-70E740481C1C}">
                           <a14:useLocalDpi xmlns:a14="http://schemas.microsoft.com/office/drawing/2010/main" val="0"/>
@@ -1833,7 +1847,7 @@
                   <pic:spPr bwMode="auto">
                     <a:xfrm>
                       <a:off x="0" y="0"/>
-                      <a:ext cx="5953301" cy="5173213"/>
+                      <a:ext cx="5753100" cy="2743200"/>
                     </a:xfrm>
                     <a:prstGeom prst="rect">
                       <a:avLst/>
@@ -1850,6 +1864,72 @@
         </w:drawing>
       </w:r>
     </w:p>
+    <w:p>
+      <w:pPr>
+        <w:pStyle w:val="Heading2"/>
+      </w:pPr>
+      <w:r>
+        <w:t>Schéma logique</w:t>
+      </w:r>
+      <w:bookmarkStart w:id="2" w:name="_GoBack"/>
+      <w:bookmarkEnd w:id="2"/>
+    </w:p>
+    <w:p>
+      <w:r>
+        <w:rPr>
+          <w:noProof/>
+        </w:rPr>
+        <w:drawing>
+          <wp:inline distT="0" distB="0" distL="0" distR="0" wp14:anchorId="3F45D080" wp14:editId="61488D94">
+            <wp:extent cx="5762625" cy="2400300"/>
+            <wp:effectExtent l="0" t="0" r="9525" b="0"/>
+            <wp:docPr id="3" name="Picture 3"/>
+            <wp:cNvGraphicFramePr>
+              <a:graphicFrameLocks xmlns:a="http://schemas.openxmlformats.org/drawingml/2006/main" noChangeAspect="1"/>
+            </wp:cNvGraphicFramePr>
+            <a:graphic xmlns:a="http://schemas.openxmlformats.org/drawingml/2006/main">
+              <a:graphicData uri="http://schemas.openxmlformats.org/drawingml/2006/picture">
+                <pic:pic xmlns:pic="http://schemas.openxmlformats.org/drawingml/2006/picture">
+                  <pic:nvPicPr>
+                    <pic:cNvPr id="0" name="Picture 1"/>
+                    <pic:cNvPicPr>
+                      <a:picLocks noChangeAspect="1" noChangeArrowheads="1"/>
+                    </pic:cNvPicPr>
+                  </pic:nvPicPr>
+                  <pic:blipFill>
+                    <a:blip r:embed="rId9" cstate="print">
+                      <a:extLst>
+                        <a:ext uri="{28A0092B-C50C-407E-A947-70E740481C1C}">
+                          <a14:useLocalDpi xmlns:a14="http://schemas.microsoft.com/office/drawing/2010/main" val="0"/>
+                        </a:ext>
+                      </a:extLst>
+                    </a:blip>
+                    <a:srcRect/>
+                    <a:stretch>
+                      <a:fillRect/>
+                    </a:stretch>
+                  </pic:blipFill>
+                  <pic:spPr bwMode="auto">
+                    <a:xfrm>
+                      <a:off x="0" y="0"/>
+                      <a:ext cx="5762625" cy="2400300"/>
+                    </a:xfrm>
+                    <a:prstGeom prst="rect">
+                      <a:avLst/>
+                    </a:prstGeom>
+                    <a:noFill/>
+                    <a:ln>
+                      <a:noFill/>
+                    </a:ln>
+                  </pic:spPr>
+                </pic:pic>
+              </a:graphicData>
+            </a:graphic>
+          </wp:inline>
+        </w:drawing>
+      </w:r>
+    </w:p>
+    <w:p/>
     <w:p/>
     <w:p>
       <w:pPr>
@@ -2216,6 +2296,7 @@
           <w:i/>
           <w:iCs/>
         </w:rPr>
+        <w:lastRenderedPageBreak/>
         <w:t>password</w:t>
       </w:r>
       <w:proofErr w:type="spellEnd"/>
@@ -2251,7 +2332,6 @@
           <w:i/>
           <w:iCs/>
         </w:rPr>
-        <w:lastRenderedPageBreak/>
         <w:t>email</w:t>
       </w:r>
       <w:proofErr w:type="gramEnd"/>
@@ -3089,7 +3169,6 @@
       <w:bookmarkStart w:id="10" w:name="_Toc57809829"/>
       <w:proofErr w:type="spellStart"/>
       <w:r>
-        <w:lastRenderedPageBreak/>
         <w:t>Brewery</w:t>
       </w:r>
       <w:bookmarkEnd w:id="10"/>
@@ -3426,7 +3505,7 @@
     <w:p/>
     <w:p/>
     <w:sectPr>
-      <w:headerReference w:type="default" r:id="rId9"/>
+      <w:headerReference w:type="default" r:id="rId10"/>
       <w:pgSz w:w="11906" w:h="16838"/>
       <w:pgMar w:top="1417" w:right="1417" w:bottom="993" w:left="1417" w:header="708" w:footer="708" w:gutter="0"/>
       <w:cols w:space="708"/>
@@ -4874,6 +4953,8 @@
     <w:rsid w:val="00275DBB"/>
     <w:rsid w:val="00293296"/>
     <w:rsid w:val="002A5252"/>
+    <w:rsid w:val="003E75E6"/>
+    <w:rsid w:val="00432A4B"/>
     <w:rsid w:val="004570B5"/>
     <w:rsid w:val="00475685"/>
     <w:rsid w:val="006D7F97"/>
@@ -5581,7 +5662,7 @@
 </file>
 
 <file path=customXml/itemProps1.xml><?xml version="1.0" encoding="utf-8"?>
-<ds:datastoreItem xmlns:ds="http://schemas.openxmlformats.org/officeDocument/2006/customXml" ds:itemID="{0A889BF3-00E8-46A3-8173-871C128328AE}">
+<ds:datastoreItem xmlns:ds="http://schemas.openxmlformats.org/officeDocument/2006/customXml" ds:itemID="{4D2EFFBA-5CC4-42EC-B19B-417E05486DB4}">
   <ds:schemaRefs>
     <ds:schemaRef ds:uri="http://schemas.openxmlformats.org/officeDocument/2006/bibliography"/>
   </ds:schemaRefs>

</xml_diff>